<commit_message>
Aggiunti vincoli non esprimibili e dizionario dei dati
</commit_message>
<xml_diff>
--- a/Relazione.docx
+++ b/Relazione.docx
@@ -36,7 +36,15 @@
     </w:p>
     <w:p>
       <w:r>
-        <w:t>Per garantire l’anonimato, ci rivolgeremo al titolare con l’appellativo di  Sig. X.</w:t>
+        <w:t xml:space="preserve">Per garantire l’anonimato, ci rivolgeremo al titolare con l’appellativo </w:t>
+      </w:r>
+      <w:proofErr w:type="gramStart"/>
+      <w:r>
+        <w:t>di  Sig.</w:t>
+      </w:r>
+      <w:proofErr w:type="gramEnd"/>
+      <w:r>
+        <w:t xml:space="preserve"> X.</w:t>
       </w:r>
     </w:p>
     <w:p>
@@ -228,7 +236,15 @@
     </w:p>
     <w:p>
       <w:r>
-        <w:t>Per garantire l’anonimato, ci rivolgeremo al titolare con l’appellativo di  Sig. Y.</w:t>
+        <w:t xml:space="preserve">Per garantire l’anonimato, ci rivolgeremo al titolare con l’appellativo </w:t>
+      </w:r>
+      <w:proofErr w:type="gramStart"/>
+      <w:r>
+        <w:t>di  Sig.</w:t>
+      </w:r>
+      <w:proofErr w:type="gramEnd"/>
+      <w:r>
+        <w:t xml:space="preserve"> Y.</w:t>
       </w:r>
     </w:p>
     <w:p>
@@ -362,7 +378,15 @@
         <w:t>e di conseguenza stanno aumentando i dati di cui dobbiamo tener traccia</w:t>
       </w:r>
       <w:r>
-        <w:t>. Inoltre, a causa dell’emergenza sanitaria, dobbiamo garantire a tutti gli atleti il pieno rispetto delle norme Covid-19 per potersi allenare in un ambiente sicuro e protetto. Inoltre spesso e volentieri siamo soggetti a controlli da parte delle autorità e risulta quindi fondamentale garantire trasparenza e reperibilità di accesso ai nostri dati.”</w:t>
+        <w:t xml:space="preserve">. Inoltre, a causa dell’emergenza sanitaria, dobbiamo garantire a tutti gli atleti il pieno rispetto delle norme Covid-19 per potersi allenare in un ambiente sicuro e protetto. </w:t>
+      </w:r>
+      <w:proofErr w:type="gramStart"/>
+      <w:r>
+        <w:t>Inoltre</w:t>
+      </w:r>
+      <w:proofErr w:type="gramEnd"/>
+      <w:r>
+        <w:t xml:space="preserve"> spesso e volentieri siamo soggetti a controlli da parte delle autorità e risulta quindi fondamentale garantire trasparenza e reperibilità di accesso ai nostri dati.”</w:t>
       </w:r>
     </w:p>
     <w:p/>
@@ -2955,7 +2979,15 @@
         <w:t xml:space="preserve">(caratterizzato dal capitale sociale, liquidità immediate, liquidità differite, immobilizzazioni e anno di esercizio) </w:t>
       </w:r>
       <w:r>
-        <w:t xml:space="preserve">della società e di conseguenza dovrà essere in grado di registrare tutti i dati e tutte le transazioni necessarie alla sua compilazione. Inoltre </w:t>
+        <w:t xml:space="preserve">della società e di conseguenza dovrà essere in grado di registrare tutti i dati e tutte le transazioni necessarie alla sua compilazione. </w:t>
+      </w:r>
+      <w:proofErr w:type="gramStart"/>
+      <w:r>
+        <w:t>Inoltre</w:t>
+      </w:r>
+      <w:proofErr w:type="gramEnd"/>
+      <w:r>
+        <w:t xml:space="preserve"> </w:t>
       </w:r>
       <w:r>
         <w:lastRenderedPageBreak/>
@@ -3088,7 +3120,15 @@
         <w:t xml:space="preserve">La transazione relativa alle buste paga </w:t>
       </w:r>
       <w:r>
-        <w:t>permetterà ad ogni singolo dipendente di riscuotere una certa somma la quale sarà caratterizzata dalla mensilità, dall’anno e da un codice identificativo.</w:t>
+        <w:t xml:space="preserve">permetterà ad ogni singolo dipendente di riscuotere una certa </w:t>
+      </w:r>
+      <w:proofErr w:type="gramStart"/>
+      <w:r>
+        <w:t>somma</w:t>
+      </w:r>
+      <w:proofErr w:type="gramEnd"/>
+      <w:r>
+        <w:t xml:space="preserve"> la quale sarà caratterizzata dalla mensilità, dall’anno e da un codice identificativo.</w:t>
       </w:r>
     </w:p>
     <w:p/>
@@ -3649,13 +3689,3251 @@
     <w:p/>
     <w:p/>
     <w:p/>
+    <w:p>
+      <w:r>
+        <w:t>Di sotto è riportato il dizionario dei dati per le entità:</w:t>
+      </w:r>
+    </w:p>
+    <w:tbl>
+      <w:tblPr>
+        <w:tblStyle w:val="Tabellagriglia5scura-colore3"/>
+        <w:tblW w:w="10065" w:type="dxa"/>
+        <w:tblInd w:w="-147" w:type="dxa"/>
+        <w:tblLook w:val="04A0" w:firstRow="1" w:lastRow="0" w:firstColumn="1" w:lastColumn="0" w:noHBand="0" w:noVBand="1"/>
+      </w:tblPr>
+      <w:tblGrid>
+        <w:gridCol w:w="1533"/>
+        <w:gridCol w:w="1828"/>
+        <w:gridCol w:w="2746"/>
+        <w:gridCol w:w="1417"/>
+        <w:gridCol w:w="2541"/>
+      </w:tblGrid>
+      <w:tr>
+        <w:trPr>
+          <w:cnfStyle w:val="100000000000" w:firstRow="1" w:lastRow="0" w:firstColumn="0" w:lastColumn="0" w:oddVBand="0" w:evenVBand="0" w:oddHBand="0" w:evenHBand="0" w:firstRowFirstColumn="0" w:firstRowLastColumn="0" w:lastRowFirstColumn="0" w:lastRowLastColumn="0"/>
+        </w:trPr>
+        <w:tc>
+          <w:tcPr>
+            <w:cnfStyle w:val="001000000000" w:firstRow="0" w:lastRow="0" w:firstColumn="1" w:lastColumn="0" w:oddVBand="0" w:evenVBand="0" w:oddHBand="0" w:evenHBand="0" w:firstRowFirstColumn="0" w:firstRowLastColumn="0" w:lastRowFirstColumn="0" w:lastRowLastColumn="0"/>
+            <w:tcW w:w="1533" w:type="dxa"/>
+          </w:tcPr>
+          <w:p>
+            <w:r>
+              <w:lastRenderedPageBreak/>
+              <w:t>Nome Entità</w:t>
+            </w:r>
+          </w:p>
+        </w:tc>
+        <w:tc>
+          <w:tcPr>
+            <w:tcW w:w="1828" w:type="dxa"/>
+          </w:tcPr>
+          <w:p>
+            <w:pPr>
+              <w:cnfStyle w:val="100000000000" w:firstRow="1" w:lastRow="0" w:firstColumn="0" w:lastColumn="0" w:oddVBand="0" w:evenVBand="0" w:oddHBand="0" w:evenHBand="0" w:firstRowFirstColumn="0" w:firstRowLastColumn="0" w:lastRowFirstColumn="0" w:lastRowLastColumn="0"/>
+            </w:pPr>
+            <w:r>
+              <w:t>Descrizione</w:t>
+            </w:r>
+          </w:p>
+        </w:tc>
+        <w:tc>
+          <w:tcPr>
+            <w:tcW w:w="4163" w:type="dxa"/>
+            <w:gridSpan w:val="2"/>
+          </w:tcPr>
+          <w:p>
+            <w:pPr>
+              <w:cnfStyle w:val="100000000000" w:firstRow="1" w:lastRow="0" w:firstColumn="0" w:lastColumn="0" w:oddVBand="0" w:evenVBand="0" w:oddHBand="0" w:evenHBand="0" w:firstRowFirstColumn="0" w:firstRowLastColumn="0" w:lastRowFirstColumn="0" w:lastRowLastColumn="0"/>
+            </w:pPr>
+            <w:r>
+              <w:t>Attributi</w:t>
+            </w:r>
+          </w:p>
+        </w:tc>
+        <w:tc>
+          <w:tcPr>
+            <w:tcW w:w="2541" w:type="dxa"/>
+          </w:tcPr>
+          <w:p>
+            <w:pPr>
+              <w:cnfStyle w:val="100000000000" w:firstRow="1" w:lastRow="0" w:firstColumn="0" w:lastColumn="0" w:oddVBand="0" w:evenVBand="0" w:oddHBand="0" w:evenHBand="0" w:firstRowFirstColumn="0" w:firstRowLastColumn="0" w:lastRowFirstColumn="0" w:lastRowLastColumn="0"/>
+            </w:pPr>
+            <w:r>
+              <w:t>Identificatore</w:t>
+            </w:r>
+          </w:p>
+        </w:tc>
+      </w:tr>
+      <w:tr>
+        <w:trPr>
+          <w:cnfStyle w:val="000000100000" w:firstRow="0" w:lastRow="0" w:firstColumn="0" w:lastColumn="0" w:oddVBand="0" w:evenVBand="0" w:oddHBand="1" w:evenHBand="0" w:firstRowFirstColumn="0" w:firstRowLastColumn="0" w:lastRowFirstColumn="0" w:lastRowLastColumn="0"/>
+        </w:trPr>
+        <w:tc>
+          <w:tcPr>
+            <w:cnfStyle w:val="001000000000" w:firstRow="0" w:lastRow="0" w:firstColumn="1" w:lastColumn="0" w:oddVBand="0" w:evenVBand="0" w:oddHBand="0" w:evenHBand="0" w:firstRowFirstColumn="0" w:firstRowLastColumn="0" w:lastRowFirstColumn="0" w:lastRowLastColumn="0"/>
+            <w:tcW w:w="1533" w:type="dxa"/>
+          </w:tcPr>
+          <w:p>
+            <w:r>
+              <w:t>Iscritto</w:t>
+            </w:r>
+          </w:p>
+        </w:tc>
+        <w:tc>
+          <w:tcPr>
+            <w:tcW w:w="1828" w:type="dxa"/>
+          </w:tcPr>
+          <w:p>
+            <w:pPr>
+              <w:cnfStyle w:val="000000100000" w:firstRow="0" w:lastRow="0" w:firstColumn="0" w:lastColumn="0" w:oddVBand="0" w:evenVBand="0" w:oddHBand="1" w:evenHBand="0" w:firstRowFirstColumn="0" w:firstRowLastColumn="0" w:lastRowFirstColumn="0" w:lastRowLastColumn="0"/>
+            </w:pPr>
+            <w:r>
+              <w:t>Utente della palestra regolarmente registrato e che può usufruire dei suoi servizi</w:t>
+            </w:r>
+          </w:p>
+        </w:tc>
+        <w:tc>
+          <w:tcPr>
+            <w:tcW w:w="2746" w:type="dxa"/>
+          </w:tcPr>
+          <w:p>
+            <w:pPr>
+              <w:cnfStyle w:val="000000100000" w:firstRow="0" w:lastRow="0" w:firstColumn="0" w:lastColumn="0" w:oddVBand="0" w:evenVBand="0" w:oddHBand="1" w:evenHBand="0" w:firstRowFirstColumn="0" w:firstRowLastColumn="0" w:lastRowFirstColumn="0" w:lastRowLastColumn="0"/>
+            </w:pPr>
+            <w:r>
+              <w:t xml:space="preserve">Dati </w:t>
+            </w:r>
+            <w:proofErr w:type="gramStart"/>
+            <w:r>
+              <w:t>Anagrafici( nome</w:t>
+            </w:r>
+            <w:proofErr w:type="gramEnd"/>
+            <w:r>
+              <w:t>(stringa), cognome(stringa), data di nascita(data)e Codice Fiscale(stringa)), Credenziali(username e password), e-mail(stringa)</w:t>
+            </w:r>
+          </w:p>
+        </w:tc>
+        <w:tc>
+          <w:tcPr>
+            <w:tcW w:w="1417" w:type="dxa"/>
+          </w:tcPr>
+          <w:p>
+            <w:pPr>
+              <w:cnfStyle w:val="000000100000" w:firstRow="0" w:lastRow="0" w:firstColumn="0" w:lastColumn="0" w:oddVBand="0" w:evenVBand="0" w:oddHBand="1" w:evenHBand="0" w:firstRowFirstColumn="0" w:firstRowLastColumn="0" w:lastRowFirstColumn="0" w:lastRowLastColumn="0"/>
+            </w:pPr>
+            <w:r>
+              <w:t>“</w:t>
+            </w:r>
+            <w:proofErr w:type="gramStart"/>
+            <w:r>
+              <w:t>password”  non</w:t>
+            </w:r>
+            <w:proofErr w:type="gramEnd"/>
+            <w:r>
+              <w:t xml:space="preserve"> si riferisce alla password in chiaro ma criptata secondo una qualche logica lato client</w:t>
+            </w:r>
+          </w:p>
+        </w:tc>
+        <w:tc>
+          <w:tcPr>
+            <w:tcW w:w="2541" w:type="dxa"/>
+          </w:tcPr>
+          <w:p>
+            <w:pPr>
+              <w:cnfStyle w:val="000000100000" w:firstRow="0" w:lastRow="0" w:firstColumn="0" w:lastColumn="0" w:oddVBand="0" w:evenVBand="0" w:oddHBand="1" w:evenHBand="0" w:firstRowFirstColumn="0" w:firstRowLastColumn="0" w:lastRowFirstColumn="0" w:lastRowLastColumn="0"/>
+            </w:pPr>
+            <w:r>
+              <w:t>Codice Fiscale</w:t>
+            </w:r>
+          </w:p>
+        </w:tc>
+      </w:tr>
+      <w:tr>
+        <w:tc>
+          <w:tcPr>
+            <w:cnfStyle w:val="001000000000" w:firstRow="0" w:lastRow="0" w:firstColumn="1" w:lastColumn="0" w:oddVBand="0" w:evenVBand="0" w:oddHBand="0" w:evenHBand="0" w:firstRowFirstColumn="0" w:firstRowLastColumn="0" w:lastRowFirstColumn="0" w:lastRowLastColumn="0"/>
+            <w:tcW w:w="1533" w:type="dxa"/>
+          </w:tcPr>
+          <w:p>
+            <w:r>
+              <w:t>Prenotazione</w:t>
+            </w:r>
+          </w:p>
+        </w:tc>
+        <w:tc>
+          <w:tcPr>
+            <w:tcW w:w="1828" w:type="dxa"/>
+          </w:tcPr>
+          <w:p>
+            <w:pPr>
+              <w:cnfStyle w:val="000000000000" w:firstRow="0" w:lastRow="0" w:firstColumn="0" w:lastColumn="0" w:oddVBand="0" w:evenVBand="0" w:oddHBand="0" w:evenHBand="0" w:firstRowFirstColumn="0" w:firstRowLastColumn="0" w:lastRowFirstColumn="0" w:lastRowLastColumn="0"/>
+            </w:pPr>
+            <w:r>
+              <w:t>Appuntamento prenotato da un iscritto che gli riserva un posto per una sessione di allenamento in palestra</w:t>
+            </w:r>
+          </w:p>
+        </w:tc>
+        <w:tc>
+          <w:tcPr>
+            <w:tcW w:w="2746" w:type="dxa"/>
+          </w:tcPr>
+          <w:p>
+            <w:pPr>
+              <w:cnfStyle w:val="000000000000" w:firstRow="0" w:lastRow="0" w:firstColumn="0" w:lastColumn="0" w:oddVBand="0" w:evenVBand="0" w:oddHBand="0" w:evenHBand="0" w:firstRowFirstColumn="0" w:firstRowLastColumn="0" w:lastRowFirstColumn="0" w:lastRowLastColumn="0"/>
+            </w:pPr>
+            <w:r>
+              <w:t>Data effettuazione(data)</w:t>
+            </w:r>
+          </w:p>
+        </w:tc>
+        <w:tc>
+          <w:tcPr>
+            <w:tcW w:w="1417" w:type="dxa"/>
+          </w:tcPr>
+          <w:p>
+            <w:pPr>
+              <w:cnfStyle w:val="000000000000" w:firstRow="0" w:lastRow="0" w:firstColumn="0" w:lastColumn="0" w:oddVBand="0" w:evenVBand="0" w:oddHBand="0" w:evenHBand="0" w:firstRowFirstColumn="0" w:firstRowLastColumn="0" w:lastRowFirstColumn="0" w:lastRowLastColumn="0"/>
+            </w:pPr>
+            <w:r>
+              <w:t xml:space="preserve">Data effettuazione si riferisce al giorno in cui </w:t>
+            </w:r>
+            <w:proofErr w:type="gramStart"/>
+            <w:r>
+              <w:t>l’ utente</w:t>
+            </w:r>
+            <w:proofErr w:type="gramEnd"/>
+            <w:r>
+              <w:t xml:space="preserve"> ha effettato la prenotazione</w:t>
+            </w:r>
+          </w:p>
+        </w:tc>
+        <w:tc>
+          <w:tcPr>
+            <w:tcW w:w="2541" w:type="dxa"/>
+          </w:tcPr>
+          <w:p>
+            <w:pPr>
+              <w:cnfStyle w:val="000000000000" w:firstRow="0" w:lastRow="0" w:firstColumn="0" w:lastColumn="0" w:oddVBand="0" w:evenVBand="0" w:oddHBand="0" w:evenHBand="0" w:firstRowFirstColumn="0" w:firstRowLastColumn="0" w:lastRowFirstColumn="0" w:lastRowLastColumn="0"/>
+            </w:pPr>
+            <w:r>
+              <w:t xml:space="preserve">Data </w:t>
+            </w:r>
+            <w:proofErr w:type="spellStart"/>
+            <w:proofErr w:type="gramStart"/>
+            <w:r>
+              <w:t>effettuazione,Codice</w:t>
+            </w:r>
+            <w:proofErr w:type="spellEnd"/>
+            <w:proofErr w:type="gramEnd"/>
+            <w:r>
+              <w:t xml:space="preserve"> Fiscale(iscritto)</w:t>
+            </w:r>
+          </w:p>
+        </w:tc>
+      </w:tr>
+      <w:tr>
+        <w:trPr>
+          <w:cnfStyle w:val="000000100000" w:firstRow="0" w:lastRow="0" w:firstColumn="0" w:lastColumn="0" w:oddVBand="0" w:evenVBand="0" w:oddHBand="1" w:evenHBand="0" w:firstRowFirstColumn="0" w:firstRowLastColumn="0" w:lastRowFirstColumn="0" w:lastRowLastColumn="0"/>
+        </w:trPr>
+        <w:tc>
+          <w:tcPr>
+            <w:cnfStyle w:val="001000000000" w:firstRow="0" w:lastRow="0" w:firstColumn="1" w:lastColumn="0" w:oddVBand="0" w:evenVBand="0" w:oddHBand="0" w:evenHBand="0" w:firstRowFirstColumn="0" w:firstRowLastColumn="0" w:lastRowFirstColumn="0" w:lastRowLastColumn="0"/>
+            <w:tcW w:w="1533" w:type="dxa"/>
+          </w:tcPr>
+          <w:p>
+            <w:r>
+              <w:t>Sessione</w:t>
+            </w:r>
+          </w:p>
+        </w:tc>
+        <w:tc>
+          <w:tcPr>
+            <w:tcW w:w="1828" w:type="dxa"/>
+          </w:tcPr>
+          <w:p>
+            <w:pPr>
+              <w:cnfStyle w:val="000000100000" w:firstRow="0" w:lastRow="0" w:firstColumn="0" w:lastColumn="0" w:oddVBand="0" w:evenVBand="0" w:oddHBand="1" w:evenHBand="0" w:firstRowFirstColumn="0" w:firstRowLastColumn="0" w:lastRowFirstColumn="0" w:lastRowLastColumn="0"/>
+            </w:pPr>
+            <w:r>
+              <w:t>Periodo di tempo in cui la palestra è disponibile all’ accesso ed è possibile frequentare corsi</w:t>
+            </w:r>
+          </w:p>
+        </w:tc>
+        <w:tc>
+          <w:tcPr>
+            <w:tcW w:w="2746" w:type="dxa"/>
+          </w:tcPr>
+          <w:p>
+            <w:pPr>
+              <w:cnfStyle w:val="000000100000" w:firstRow="0" w:lastRow="0" w:firstColumn="0" w:lastColumn="0" w:oddVBand="0" w:evenVBand="0" w:oddHBand="1" w:evenHBand="0" w:firstRowFirstColumn="0" w:firstRowLastColumn="0" w:lastRowFirstColumn="0" w:lastRowLastColumn="0"/>
+            </w:pPr>
+            <w:r>
+              <w:t>Data(data</w:t>
+            </w:r>
+            <w:proofErr w:type="gramStart"/>
+            <w:r>
+              <w:t>),ora</w:t>
+            </w:r>
+            <w:proofErr w:type="gramEnd"/>
+            <w:r>
+              <w:t xml:space="preserve"> inizio(numerico),ora fine(numerico)</w:t>
+            </w:r>
+          </w:p>
+        </w:tc>
+        <w:tc>
+          <w:tcPr>
+            <w:tcW w:w="1417" w:type="dxa"/>
+          </w:tcPr>
+          <w:p>
+            <w:pPr>
+              <w:cnfStyle w:val="000000100000" w:firstRow="0" w:lastRow="0" w:firstColumn="0" w:lastColumn="0" w:oddVBand="0" w:evenVBand="0" w:oddHBand="1" w:evenHBand="0" w:firstRowFirstColumn="0" w:firstRowLastColumn="0" w:lastRowFirstColumn="0" w:lastRowLastColumn="0"/>
+            </w:pPr>
+            <w:r>
+              <w:t>Ora inizio e fine seguono le regole per il formato previste per gli orari</w:t>
+            </w:r>
+          </w:p>
+        </w:tc>
+        <w:tc>
+          <w:tcPr>
+            <w:tcW w:w="2541" w:type="dxa"/>
+          </w:tcPr>
+          <w:p>
+            <w:pPr>
+              <w:cnfStyle w:val="000000100000" w:firstRow="0" w:lastRow="0" w:firstColumn="0" w:lastColumn="0" w:oddVBand="0" w:evenVBand="0" w:oddHBand="1" w:evenHBand="0" w:firstRowFirstColumn="0" w:firstRowLastColumn="0" w:lastRowFirstColumn="0" w:lastRowLastColumn="0"/>
+            </w:pPr>
+            <w:r>
+              <w:t>Data, ora inizio</w:t>
+            </w:r>
+          </w:p>
+        </w:tc>
+      </w:tr>
+      <w:tr>
+        <w:tc>
+          <w:tcPr>
+            <w:cnfStyle w:val="001000000000" w:firstRow="0" w:lastRow="0" w:firstColumn="1" w:lastColumn="0" w:oddVBand="0" w:evenVBand="0" w:oddHBand="0" w:evenHBand="0" w:firstRowFirstColumn="0" w:firstRowLastColumn="0" w:lastRowFirstColumn="0" w:lastRowLastColumn="0"/>
+            <w:tcW w:w="1533" w:type="dxa"/>
+          </w:tcPr>
+          <w:p>
+            <w:r>
+              <w:t>Corso</w:t>
+            </w:r>
+          </w:p>
+        </w:tc>
+        <w:tc>
+          <w:tcPr>
+            <w:tcW w:w="1828" w:type="dxa"/>
+          </w:tcPr>
+          <w:p>
+            <w:pPr>
+              <w:cnfStyle w:val="000000000000" w:firstRow="0" w:lastRow="0" w:firstColumn="0" w:lastColumn="0" w:oddVBand="0" w:evenVBand="0" w:oddHBand="0" w:evenHBand="0" w:firstRowFirstColumn="0" w:firstRowLastColumn="0" w:lastRowFirstColumn="0" w:lastRowLastColumn="0"/>
+            </w:pPr>
+            <w:r>
+              <w:t>Corso di una disciplina di arrampicata sportiva o altro genere di allenamento</w:t>
+            </w:r>
+          </w:p>
+        </w:tc>
+        <w:tc>
+          <w:tcPr>
+            <w:tcW w:w="2746" w:type="dxa"/>
+          </w:tcPr>
+          <w:p>
+            <w:pPr>
+              <w:cnfStyle w:val="000000000000" w:firstRow="0" w:lastRow="0" w:firstColumn="0" w:lastColumn="0" w:oddVBand="0" w:evenVBand="0" w:oddHBand="0" w:evenHBand="0" w:firstRowFirstColumn="0" w:firstRowLastColumn="0" w:lastRowFirstColumn="0" w:lastRowLastColumn="0"/>
+            </w:pPr>
+            <w:r>
+              <w:t>Nome(stringa), luogo(stringa)</w:t>
+            </w:r>
+          </w:p>
+        </w:tc>
+        <w:tc>
+          <w:tcPr>
+            <w:tcW w:w="1417" w:type="dxa"/>
+          </w:tcPr>
+          <w:p>
+            <w:pPr>
+              <w:cnfStyle w:val="000000000000" w:firstRow="0" w:lastRow="0" w:firstColumn="0" w:lastColumn="0" w:oddVBand="0" w:evenVBand="0" w:oddHBand="0" w:evenHBand="0" w:firstRowFirstColumn="0" w:firstRowLastColumn="0" w:lastRowFirstColumn="0" w:lastRowLastColumn="0"/>
+            </w:pPr>
+          </w:p>
+        </w:tc>
+        <w:tc>
+          <w:tcPr>
+            <w:tcW w:w="2541" w:type="dxa"/>
+          </w:tcPr>
+          <w:p>
+            <w:pPr>
+              <w:cnfStyle w:val="000000000000" w:firstRow="0" w:lastRow="0" w:firstColumn="0" w:lastColumn="0" w:oddVBand="0" w:evenVBand="0" w:oddHBand="0" w:evenHBand="0" w:firstRowFirstColumn="0" w:firstRowLastColumn="0" w:lastRowFirstColumn="0" w:lastRowLastColumn="0"/>
+            </w:pPr>
+            <w:r>
+              <w:t>Nome</w:t>
+            </w:r>
+          </w:p>
+        </w:tc>
+      </w:tr>
+      <w:tr>
+        <w:trPr>
+          <w:cnfStyle w:val="000000100000" w:firstRow="0" w:lastRow="0" w:firstColumn="0" w:lastColumn="0" w:oddVBand="0" w:evenVBand="0" w:oddHBand="1" w:evenHBand="0" w:firstRowFirstColumn="0" w:firstRowLastColumn="0" w:lastRowFirstColumn="0" w:lastRowLastColumn="0"/>
+        </w:trPr>
+        <w:tc>
+          <w:tcPr>
+            <w:cnfStyle w:val="001000000000" w:firstRow="0" w:lastRow="0" w:firstColumn="1" w:lastColumn="0" w:oddVBand="0" w:evenVBand="0" w:oddHBand="0" w:evenHBand="0" w:firstRowFirstColumn="0" w:firstRowLastColumn="0" w:lastRowFirstColumn="0" w:lastRowLastColumn="0"/>
+            <w:tcW w:w="1533" w:type="dxa"/>
+          </w:tcPr>
+          <w:p>
+            <w:r>
+              <w:t>Dipendente</w:t>
+            </w:r>
+          </w:p>
+        </w:tc>
+        <w:tc>
+          <w:tcPr>
+            <w:tcW w:w="1828" w:type="dxa"/>
+          </w:tcPr>
+          <w:p>
+            <w:pPr>
+              <w:cnfStyle w:val="000000100000" w:firstRow="0" w:lastRow="0" w:firstColumn="0" w:lastColumn="0" w:oddVBand="0" w:evenVBand="0" w:oddHBand="1" w:evenHBand="0" w:firstRowFirstColumn="0" w:firstRowLastColumn="0" w:lastRowFirstColumn="0" w:lastRowLastColumn="0"/>
+            </w:pPr>
+            <w:r>
+              <w:t xml:space="preserve">Persona che lavora per </w:t>
+            </w:r>
+            <w:proofErr w:type="spellStart"/>
+            <w:r>
+              <w:t>AnconaRockClimb</w:t>
+            </w:r>
+            <w:proofErr w:type="spellEnd"/>
+          </w:p>
+        </w:tc>
+        <w:tc>
+          <w:tcPr>
+            <w:tcW w:w="2746" w:type="dxa"/>
+          </w:tcPr>
+          <w:p>
+            <w:pPr>
+              <w:cnfStyle w:val="000000100000" w:firstRow="0" w:lastRow="0" w:firstColumn="0" w:lastColumn="0" w:oddVBand="0" w:evenVBand="0" w:oddHBand="1" w:evenHBand="0" w:firstRowFirstColumn="0" w:firstRowLastColumn="0" w:lastRowFirstColumn="0" w:lastRowLastColumn="0"/>
+            </w:pPr>
+            <w:r>
+              <w:t xml:space="preserve">Dati </w:t>
+            </w:r>
+            <w:proofErr w:type="gramStart"/>
+            <w:r>
+              <w:t>Anagrafici( nome</w:t>
+            </w:r>
+            <w:proofErr w:type="gramEnd"/>
+            <w:r>
+              <w:t>(stringa), cognome(stringa), data di nascita(data)e Codice Fiscale(stringa)), Recapito telefonico(stringa)</w:t>
+            </w:r>
+          </w:p>
+        </w:tc>
+        <w:tc>
+          <w:tcPr>
+            <w:tcW w:w="1417" w:type="dxa"/>
+          </w:tcPr>
+          <w:p>
+            <w:pPr>
+              <w:cnfStyle w:val="000000100000" w:firstRow="0" w:lastRow="0" w:firstColumn="0" w:lastColumn="0" w:oddVBand="0" w:evenVBand="0" w:oddHBand="1" w:evenHBand="0" w:firstRowFirstColumn="0" w:firstRowLastColumn="0" w:lastRowFirstColumn="0" w:lastRowLastColumn="0"/>
+            </w:pPr>
+          </w:p>
+        </w:tc>
+        <w:tc>
+          <w:tcPr>
+            <w:tcW w:w="2541" w:type="dxa"/>
+          </w:tcPr>
+          <w:p>
+            <w:pPr>
+              <w:cnfStyle w:val="000000100000" w:firstRow="0" w:lastRow="0" w:firstColumn="0" w:lastColumn="0" w:oddVBand="0" w:evenVBand="0" w:oddHBand="1" w:evenHBand="0" w:firstRowFirstColumn="0" w:firstRowLastColumn="0" w:lastRowFirstColumn="0" w:lastRowLastColumn="0"/>
+            </w:pPr>
+            <w:r>
+              <w:t>Codice Fiscale</w:t>
+            </w:r>
+          </w:p>
+        </w:tc>
+      </w:tr>
+      <w:tr>
+        <w:tc>
+          <w:tcPr>
+            <w:cnfStyle w:val="001000000000" w:firstRow="0" w:lastRow="0" w:firstColumn="1" w:lastColumn="0" w:oddVBand="0" w:evenVBand="0" w:oddHBand="0" w:evenHBand="0" w:firstRowFirstColumn="0" w:firstRowLastColumn="0" w:lastRowFirstColumn="0" w:lastRowLastColumn="0"/>
+            <w:tcW w:w="1533" w:type="dxa"/>
+          </w:tcPr>
+          <w:p>
+            <w:r>
+              <w:t>Istruttore</w:t>
+            </w:r>
+          </w:p>
+        </w:tc>
+        <w:tc>
+          <w:tcPr>
+            <w:tcW w:w="1828" w:type="dxa"/>
+          </w:tcPr>
+          <w:p>
+            <w:pPr>
+              <w:cnfStyle w:val="000000000000" w:firstRow="0" w:lastRow="0" w:firstColumn="0" w:lastColumn="0" w:oddVBand="0" w:evenVBand="0" w:oddHBand="0" w:evenHBand="0" w:firstRowFirstColumn="0" w:firstRowLastColumn="0" w:lastRowFirstColumn="0" w:lastRowLastColumn="0"/>
+            </w:pPr>
+            <w:r>
+              <w:t>Dipendente che svolge la mansione di insegnamento di corsi durante le sessioni di allenamento</w:t>
+            </w:r>
+          </w:p>
+        </w:tc>
+        <w:tc>
+          <w:tcPr>
+            <w:tcW w:w="2746" w:type="dxa"/>
+          </w:tcPr>
+          <w:p>
+            <w:pPr>
+              <w:cnfStyle w:val="000000000000" w:firstRow="0" w:lastRow="0" w:firstColumn="0" w:lastColumn="0" w:oddVBand="0" w:evenVBand="0" w:oddHBand="0" w:evenHBand="0" w:firstRowFirstColumn="0" w:firstRowLastColumn="0" w:lastRowFirstColumn="0" w:lastRowLastColumn="0"/>
+            </w:pPr>
+            <w:r>
+              <w:t>“</w:t>
+            </w:r>
+          </w:p>
+          <w:p>
+            <w:pPr>
+              <w:cnfStyle w:val="000000000000" w:firstRow="0" w:lastRow="0" w:firstColumn="0" w:lastColumn="0" w:oddVBand="0" w:evenVBand="0" w:oddHBand="0" w:evenHBand="0" w:firstRowFirstColumn="0" w:firstRowLastColumn="0" w:lastRowFirstColumn="0" w:lastRowLastColumn="0"/>
+            </w:pPr>
+            <w:r>
+              <w:t>Certificazione(stringa)</w:t>
+            </w:r>
+          </w:p>
+        </w:tc>
+        <w:tc>
+          <w:tcPr>
+            <w:tcW w:w="1417" w:type="dxa"/>
+          </w:tcPr>
+          <w:p>
+            <w:pPr>
+              <w:cnfStyle w:val="000000000000" w:firstRow="0" w:lastRow="0" w:firstColumn="0" w:lastColumn="0" w:oddVBand="0" w:evenVBand="0" w:oddHBand="0" w:evenHBand="0" w:firstRowFirstColumn="0" w:firstRowLastColumn="0" w:lastRowFirstColumn="0" w:lastRowLastColumn="0"/>
+            </w:pPr>
+          </w:p>
+        </w:tc>
+        <w:tc>
+          <w:tcPr>
+            <w:tcW w:w="2541" w:type="dxa"/>
+          </w:tcPr>
+          <w:p>
+            <w:pPr>
+              <w:cnfStyle w:val="000000000000" w:firstRow="0" w:lastRow="0" w:firstColumn="0" w:lastColumn="0" w:oddVBand="0" w:evenVBand="0" w:oddHBand="0" w:evenHBand="0" w:firstRowFirstColumn="0" w:firstRowLastColumn="0" w:lastRowFirstColumn="0" w:lastRowLastColumn="0"/>
+            </w:pPr>
+            <w:r>
+              <w:t>Codice Fiscale</w:t>
+            </w:r>
+          </w:p>
+        </w:tc>
+      </w:tr>
+      <w:tr>
+        <w:trPr>
+          <w:cnfStyle w:val="000000100000" w:firstRow="0" w:lastRow="0" w:firstColumn="0" w:lastColumn="0" w:oddVBand="0" w:evenVBand="0" w:oddHBand="1" w:evenHBand="0" w:firstRowFirstColumn="0" w:firstRowLastColumn="0" w:lastRowFirstColumn="0" w:lastRowLastColumn="0"/>
+        </w:trPr>
+        <w:tc>
+          <w:tcPr>
+            <w:cnfStyle w:val="001000000000" w:firstRow="0" w:lastRow="0" w:firstColumn="1" w:lastColumn="0" w:oddVBand="0" w:evenVBand="0" w:oddHBand="0" w:evenHBand="0" w:firstRowFirstColumn="0" w:firstRowLastColumn="0" w:lastRowFirstColumn="0" w:lastRowLastColumn="0"/>
+            <w:tcW w:w="1533" w:type="dxa"/>
+          </w:tcPr>
+          <w:p>
+            <w:r>
+              <w:t>Segretario</w:t>
+            </w:r>
+          </w:p>
+        </w:tc>
+        <w:tc>
+          <w:tcPr>
+            <w:tcW w:w="1828" w:type="dxa"/>
+          </w:tcPr>
+          <w:p>
+            <w:pPr>
+              <w:cnfStyle w:val="000000100000" w:firstRow="0" w:lastRow="0" w:firstColumn="0" w:lastColumn="0" w:oddVBand="0" w:evenVBand="0" w:oddHBand="1" w:evenHBand="0" w:firstRowFirstColumn="0" w:firstRowLastColumn="0" w:lastRowFirstColumn="0" w:lastRowLastColumn="0"/>
+            </w:pPr>
+            <w:r>
+              <w:t xml:space="preserve">Dipendente che svolge mansioni di segreteria, raccolta dati, e gestione informatica </w:t>
+            </w:r>
+          </w:p>
+        </w:tc>
+        <w:tc>
+          <w:tcPr>
+            <w:tcW w:w="2746" w:type="dxa"/>
+          </w:tcPr>
+          <w:p>
+            <w:pPr>
+              <w:cnfStyle w:val="000000100000" w:firstRow="0" w:lastRow="0" w:firstColumn="0" w:lastColumn="0" w:oddVBand="0" w:evenVBand="0" w:oddHBand="1" w:evenHBand="0" w:firstRowFirstColumn="0" w:firstRowLastColumn="0" w:lastRowFirstColumn="0" w:lastRowLastColumn="0"/>
+            </w:pPr>
+            <w:r>
+              <w:t>“</w:t>
+            </w:r>
+          </w:p>
+          <w:p>
+            <w:pPr>
+              <w:cnfStyle w:val="000000100000" w:firstRow="0" w:lastRow="0" w:firstColumn="0" w:lastColumn="0" w:oddVBand="0" w:evenVBand="0" w:oddHBand="1" w:evenHBand="0" w:firstRowFirstColumn="0" w:firstRowLastColumn="0" w:lastRowFirstColumn="0" w:lastRowLastColumn="0"/>
+            </w:pPr>
+            <w:r>
+              <w:t>e-mail(stringa)</w:t>
+            </w:r>
+          </w:p>
+        </w:tc>
+        <w:tc>
+          <w:tcPr>
+            <w:tcW w:w="1417" w:type="dxa"/>
+          </w:tcPr>
+          <w:p>
+            <w:pPr>
+              <w:cnfStyle w:val="000000100000" w:firstRow="0" w:lastRow="0" w:firstColumn="0" w:lastColumn="0" w:oddVBand="0" w:evenVBand="0" w:oddHBand="1" w:evenHBand="0" w:firstRowFirstColumn="0" w:firstRowLastColumn="0" w:lastRowFirstColumn="0" w:lastRowLastColumn="0"/>
+            </w:pPr>
+          </w:p>
+        </w:tc>
+        <w:tc>
+          <w:tcPr>
+            <w:tcW w:w="2541" w:type="dxa"/>
+          </w:tcPr>
+          <w:p>
+            <w:pPr>
+              <w:cnfStyle w:val="000000100000" w:firstRow="0" w:lastRow="0" w:firstColumn="0" w:lastColumn="0" w:oddVBand="0" w:evenVBand="0" w:oddHBand="1" w:evenHBand="0" w:firstRowFirstColumn="0" w:firstRowLastColumn="0" w:lastRowFirstColumn="0" w:lastRowLastColumn="0"/>
+            </w:pPr>
+            <w:r>
+              <w:t>Codice Fiscale</w:t>
+            </w:r>
+          </w:p>
+        </w:tc>
+      </w:tr>
+      <w:tr>
+        <w:tc>
+          <w:tcPr>
+            <w:cnfStyle w:val="001000000000" w:firstRow="0" w:lastRow="0" w:firstColumn="1" w:lastColumn="0" w:oddVBand="0" w:evenVBand="0" w:oddHBand="0" w:evenHBand="0" w:firstRowFirstColumn="0" w:firstRowLastColumn="0" w:lastRowFirstColumn="0" w:lastRowLastColumn="0"/>
+            <w:tcW w:w="1533" w:type="dxa"/>
+          </w:tcPr>
+          <w:p>
+            <w:r>
+              <w:t>Bilancio</w:t>
+            </w:r>
+          </w:p>
+        </w:tc>
+        <w:tc>
+          <w:tcPr>
+            <w:tcW w:w="1828" w:type="dxa"/>
+          </w:tcPr>
+          <w:p>
+            <w:pPr>
+              <w:cnfStyle w:val="000000000000" w:firstRow="0" w:lastRow="0" w:firstColumn="0" w:lastColumn="0" w:oddVBand="0" w:evenVBand="0" w:oddHBand="0" w:evenHBand="0" w:firstRowFirstColumn="0" w:firstRowLastColumn="0" w:lastRowFirstColumn="0" w:lastRowLastColumn="0"/>
+            </w:pPr>
+            <w:r>
+              <w:t>Rappresentazione del bilancio d’ impresa</w:t>
+            </w:r>
+          </w:p>
+        </w:tc>
+        <w:tc>
+          <w:tcPr>
+            <w:tcW w:w="2746" w:type="dxa"/>
+          </w:tcPr>
+          <w:p>
+            <w:pPr>
+              <w:cnfStyle w:val="000000000000" w:firstRow="0" w:lastRow="0" w:firstColumn="0" w:lastColumn="0" w:oddVBand="0" w:evenVBand="0" w:oddHBand="0" w:evenHBand="0" w:firstRowFirstColumn="0" w:firstRowLastColumn="0" w:lastRowFirstColumn="0" w:lastRowLastColumn="0"/>
+            </w:pPr>
+            <w:r>
+              <w:t xml:space="preserve">Capitale sociale(numerico), Liquidità immediate(numerico), </w:t>
+            </w:r>
+            <w:r>
+              <w:lastRenderedPageBreak/>
+              <w:t xml:space="preserve">Liquidità differite, Immobilizzazioni(numerico), </w:t>
+            </w:r>
+            <w:proofErr w:type="gramStart"/>
+            <w:r>
+              <w:t>Anno(</w:t>
+            </w:r>
+            <w:proofErr w:type="gramEnd"/>
+            <w:r>
+              <w:t>Numerico)</w:t>
+            </w:r>
+          </w:p>
+          <w:p>
+            <w:pPr>
+              <w:cnfStyle w:val="000000000000" w:firstRow="0" w:lastRow="0" w:firstColumn="0" w:lastColumn="0" w:oddVBand="0" w:evenVBand="0" w:oddHBand="0" w:evenHBand="0" w:firstRowFirstColumn="0" w:firstRowLastColumn="0" w:lastRowFirstColumn="0" w:lastRowLastColumn="0"/>
+            </w:pPr>
+          </w:p>
+        </w:tc>
+        <w:tc>
+          <w:tcPr>
+            <w:tcW w:w="1417" w:type="dxa"/>
+          </w:tcPr>
+          <w:p>
+            <w:pPr>
+              <w:cnfStyle w:val="000000000000" w:firstRow="0" w:lastRow="0" w:firstColumn="0" w:lastColumn="0" w:oddVBand="0" w:evenVBand="0" w:oddHBand="0" w:evenHBand="0" w:firstRowFirstColumn="0" w:firstRowLastColumn="0" w:lastRowFirstColumn="0" w:lastRowLastColumn="0"/>
+            </w:pPr>
+          </w:p>
+        </w:tc>
+        <w:tc>
+          <w:tcPr>
+            <w:tcW w:w="2541" w:type="dxa"/>
+          </w:tcPr>
+          <w:p>
+            <w:pPr>
+              <w:cnfStyle w:val="000000000000" w:firstRow="0" w:lastRow="0" w:firstColumn="0" w:lastColumn="0" w:oddVBand="0" w:evenVBand="0" w:oddHBand="0" w:evenHBand="0" w:firstRowFirstColumn="0" w:firstRowLastColumn="0" w:lastRowFirstColumn="0" w:lastRowLastColumn="0"/>
+            </w:pPr>
+            <w:r>
+              <w:t>Anno</w:t>
+            </w:r>
+          </w:p>
+        </w:tc>
+      </w:tr>
+      <w:tr>
+        <w:trPr>
+          <w:cnfStyle w:val="000000100000" w:firstRow="0" w:lastRow="0" w:firstColumn="0" w:lastColumn="0" w:oddVBand="0" w:evenVBand="0" w:oddHBand="1" w:evenHBand="0" w:firstRowFirstColumn="0" w:firstRowLastColumn="0" w:lastRowFirstColumn="0" w:lastRowLastColumn="0"/>
+        </w:trPr>
+        <w:tc>
+          <w:tcPr>
+            <w:cnfStyle w:val="001000000000" w:firstRow="0" w:lastRow="0" w:firstColumn="1" w:lastColumn="0" w:oddVBand="0" w:evenVBand="0" w:oddHBand="0" w:evenHBand="0" w:firstRowFirstColumn="0" w:firstRowLastColumn="0" w:lastRowFirstColumn="0" w:lastRowLastColumn="0"/>
+            <w:tcW w:w="1533" w:type="dxa"/>
+          </w:tcPr>
+          <w:p>
+            <w:r>
+              <w:t>Orario dipendente</w:t>
+            </w:r>
+          </w:p>
+        </w:tc>
+        <w:tc>
+          <w:tcPr>
+            <w:tcW w:w="1828" w:type="dxa"/>
+          </w:tcPr>
+          <w:p>
+            <w:pPr>
+              <w:cnfStyle w:val="000000100000" w:firstRow="0" w:lastRow="0" w:firstColumn="0" w:lastColumn="0" w:oddVBand="0" w:evenVBand="0" w:oddHBand="1" w:evenHBand="0" w:firstRowFirstColumn="0" w:firstRowLastColumn="0" w:lastRowFirstColumn="0" w:lastRowLastColumn="0"/>
+            </w:pPr>
+            <w:r>
+              <w:t>Rappresentazione dei turni di lavoro settimanali a cui è soggetto un dipendente</w:t>
+            </w:r>
+          </w:p>
+        </w:tc>
+        <w:tc>
+          <w:tcPr>
+            <w:tcW w:w="2746" w:type="dxa"/>
+          </w:tcPr>
+          <w:p>
+            <w:pPr>
+              <w:cnfStyle w:val="000000100000" w:firstRow="0" w:lastRow="0" w:firstColumn="0" w:lastColumn="0" w:oddVBand="0" w:evenVBand="0" w:oddHBand="1" w:evenHBand="0" w:firstRowFirstColumn="0" w:firstRowLastColumn="0" w:lastRowFirstColumn="0" w:lastRowLastColumn="0"/>
+            </w:pPr>
+            <w:r>
+              <w:t>Ora inizio(numerico), ora fine(numerico), Data(data),</w:t>
+            </w:r>
+          </w:p>
+        </w:tc>
+        <w:tc>
+          <w:tcPr>
+            <w:tcW w:w="1417" w:type="dxa"/>
+          </w:tcPr>
+          <w:p>
+            <w:pPr>
+              <w:cnfStyle w:val="000000100000" w:firstRow="0" w:lastRow="0" w:firstColumn="0" w:lastColumn="0" w:oddVBand="0" w:evenVBand="0" w:oddHBand="1" w:evenHBand="0" w:firstRowFirstColumn="0" w:firstRowLastColumn="0" w:lastRowFirstColumn="0" w:lastRowLastColumn="0"/>
+            </w:pPr>
+            <w:r>
+              <w:t>Ora inizio e fine seguono le regole per il formato previste per gli orari</w:t>
+            </w:r>
+          </w:p>
+        </w:tc>
+        <w:tc>
+          <w:tcPr>
+            <w:tcW w:w="2541" w:type="dxa"/>
+          </w:tcPr>
+          <w:p>
+            <w:pPr>
+              <w:cnfStyle w:val="000000100000" w:firstRow="0" w:lastRow="0" w:firstColumn="0" w:lastColumn="0" w:oddVBand="0" w:evenVBand="0" w:oddHBand="1" w:evenHBand="0" w:firstRowFirstColumn="0" w:firstRowLastColumn="0" w:lastRowFirstColumn="0" w:lastRowLastColumn="0"/>
+            </w:pPr>
+            <w:r>
+              <w:t>Data, Codice Fiscale (di Dipendente)</w:t>
+            </w:r>
+          </w:p>
+        </w:tc>
+      </w:tr>
+      <w:tr>
+        <w:tc>
+          <w:tcPr>
+            <w:cnfStyle w:val="001000000000" w:firstRow="0" w:lastRow="0" w:firstColumn="1" w:lastColumn="0" w:oddVBand="0" w:evenVBand="0" w:oddHBand="0" w:evenHBand="0" w:firstRowFirstColumn="0" w:firstRowLastColumn="0" w:lastRowFirstColumn="0" w:lastRowLastColumn="0"/>
+            <w:tcW w:w="1533" w:type="dxa"/>
+          </w:tcPr>
+          <w:p>
+            <w:r>
+              <w:t xml:space="preserve">Transazione </w:t>
+            </w:r>
+          </w:p>
+        </w:tc>
+        <w:tc>
+          <w:tcPr>
+            <w:tcW w:w="1828" w:type="dxa"/>
+          </w:tcPr>
+          <w:p>
+            <w:pPr>
+              <w:cnfStyle w:val="000000000000" w:firstRow="0" w:lastRow="0" w:firstColumn="0" w:lastColumn="0" w:oddVBand="0" w:evenVBand="0" w:oddHBand="0" w:evenHBand="0" w:firstRowFirstColumn="0" w:firstRowLastColumn="0" w:lastRowFirstColumn="0" w:lastRowLastColumn="0"/>
+            </w:pPr>
+            <w:r>
+              <w:t xml:space="preserve">Spostamento monetario che coinvolge </w:t>
+            </w:r>
+            <w:proofErr w:type="gramStart"/>
+            <w:r>
+              <w:t>l’ azienda</w:t>
+            </w:r>
+            <w:proofErr w:type="gramEnd"/>
+          </w:p>
+        </w:tc>
+        <w:tc>
+          <w:tcPr>
+            <w:tcW w:w="2746" w:type="dxa"/>
+          </w:tcPr>
+          <w:p>
+            <w:pPr>
+              <w:cnfStyle w:val="000000000000" w:firstRow="0" w:lastRow="0" w:firstColumn="0" w:lastColumn="0" w:oddVBand="0" w:evenVBand="0" w:oddHBand="0" w:evenHBand="0" w:firstRowFirstColumn="0" w:firstRowLastColumn="0" w:lastRowFirstColumn="0" w:lastRowLastColumn="0"/>
+            </w:pPr>
+            <w:proofErr w:type="gramStart"/>
+            <w:r>
+              <w:t>ID(</w:t>
+            </w:r>
+            <w:proofErr w:type="gramEnd"/>
+            <w:r>
+              <w:t>numerico), importo(numerico), data(data)</w:t>
+            </w:r>
+          </w:p>
+        </w:tc>
+        <w:tc>
+          <w:tcPr>
+            <w:tcW w:w="1417" w:type="dxa"/>
+          </w:tcPr>
+          <w:p>
+            <w:pPr>
+              <w:cnfStyle w:val="000000000000" w:firstRow="0" w:lastRow="0" w:firstColumn="0" w:lastColumn="0" w:oddVBand="0" w:evenVBand="0" w:oddHBand="0" w:evenHBand="0" w:firstRowFirstColumn="0" w:firstRowLastColumn="0" w:lastRowFirstColumn="0" w:lastRowLastColumn="0"/>
+            </w:pPr>
+            <w:r>
+              <w:t>Data si riferisce alla data in cui è stata registrata la transazione</w:t>
+            </w:r>
+          </w:p>
+        </w:tc>
+        <w:tc>
+          <w:tcPr>
+            <w:tcW w:w="2541" w:type="dxa"/>
+          </w:tcPr>
+          <w:p>
+            <w:pPr>
+              <w:cnfStyle w:val="000000000000" w:firstRow="0" w:lastRow="0" w:firstColumn="0" w:lastColumn="0" w:oddVBand="0" w:evenVBand="0" w:oddHBand="0" w:evenHBand="0" w:firstRowFirstColumn="0" w:firstRowLastColumn="0" w:lastRowFirstColumn="0" w:lastRowLastColumn="0"/>
+            </w:pPr>
+            <w:r>
+              <w:t>ID</w:t>
+            </w:r>
+          </w:p>
+        </w:tc>
+      </w:tr>
+      <w:tr>
+        <w:trPr>
+          <w:cnfStyle w:val="000000100000" w:firstRow="0" w:lastRow="0" w:firstColumn="0" w:lastColumn="0" w:oddVBand="0" w:evenVBand="0" w:oddHBand="1" w:evenHBand="0" w:firstRowFirstColumn="0" w:firstRowLastColumn="0" w:lastRowFirstColumn="0" w:lastRowLastColumn="0"/>
+        </w:trPr>
+        <w:tc>
+          <w:tcPr>
+            <w:cnfStyle w:val="001000000000" w:firstRow="0" w:lastRow="0" w:firstColumn="1" w:lastColumn="0" w:oddVBand="0" w:evenVBand="0" w:oddHBand="0" w:evenHBand="0" w:firstRowFirstColumn="0" w:firstRowLastColumn="0" w:lastRowFirstColumn="0" w:lastRowLastColumn="0"/>
+            <w:tcW w:w="1533" w:type="dxa"/>
+          </w:tcPr>
+          <w:p>
+            <w:r>
+              <w:t>Transazione Abbonamento</w:t>
+            </w:r>
+          </w:p>
+        </w:tc>
+        <w:tc>
+          <w:tcPr>
+            <w:tcW w:w="1828" w:type="dxa"/>
+          </w:tcPr>
+          <w:p>
+            <w:pPr>
+              <w:cnfStyle w:val="000000100000" w:firstRow="0" w:lastRow="0" w:firstColumn="0" w:lastColumn="0" w:oddVBand="0" w:evenVBand="0" w:oddHBand="1" w:evenHBand="0" w:firstRowFirstColumn="0" w:firstRowLastColumn="0" w:lastRowFirstColumn="0" w:lastRowLastColumn="0"/>
+            </w:pPr>
+            <w:r>
+              <w:t>Transazione associata alla compravendita di un abbonamento</w:t>
+            </w:r>
+          </w:p>
+        </w:tc>
+        <w:tc>
+          <w:tcPr>
+            <w:tcW w:w="2746" w:type="dxa"/>
+          </w:tcPr>
+          <w:p>
+            <w:pPr>
+              <w:cnfStyle w:val="000000100000" w:firstRow="0" w:lastRow="0" w:firstColumn="0" w:lastColumn="0" w:oddVBand="0" w:evenVBand="0" w:oddHBand="1" w:evenHBand="0" w:firstRowFirstColumn="0" w:firstRowLastColumn="0" w:lastRowFirstColumn="0" w:lastRowLastColumn="0"/>
+            </w:pPr>
+            <w:r>
+              <w:t>“</w:t>
+            </w:r>
+          </w:p>
+        </w:tc>
+        <w:tc>
+          <w:tcPr>
+            <w:tcW w:w="1417" w:type="dxa"/>
+          </w:tcPr>
+          <w:p>
+            <w:pPr>
+              <w:cnfStyle w:val="000000100000" w:firstRow="0" w:lastRow="0" w:firstColumn="0" w:lastColumn="0" w:oddVBand="0" w:evenVBand="0" w:oddHBand="1" w:evenHBand="0" w:firstRowFirstColumn="0" w:firstRowLastColumn="0" w:lastRowFirstColumn="0" w:lastRowLastColumn="0"/>
+            </w:pPr>
+          </w:p>
+        </w:tc>
+        <w:tc>
+          <w:tcPr>
+            <w:tcW w:w="2541" w:type="dxa"/>
+          </w:tcPr>
+          <w:p>
+            <w:pPr>
+              <w:cnfStyle w:val="000000100000" w:firstRow="0" w:lastRow="0" w:firstColumn="0" w:lastColumn="0" w:oddVBand="0" w:evenVBand="0" w:oddHBand="1" w:evenHBand="0" w:firstRowFirstColumn="0" w:firstRowLastColumn="0" w:lastRowFirstColumn="0" w:lastRowLastColumn="0"/>
+            </w:pPr>
+            <w:r>
+              <w:t>ID</w:t>
+            </w:r>
+          </w:p>
+        </w:tc>
+      </w:tr>
+      <w:tr>
+        <w:tc>
+          <w:tcPr>
+            <w:cnfStyle w:val="001000000000" w:firstRow="0" w:lastRow="0" w:firstColumn="1" w:lastColumn="0" w:oddVBand="0" w:evenVBand="0" w:oddHBand="0" w:evenHBand="0" w:firstRowFirstColumn="0" w:firstRowLastColumn="0" w:lastRowFirstColumn="0" w:lastRowLastColumn="0"/>
+            <w:tcW w:w="1533" w:type="dxa"/>
+          </w:tcPr>
+          <w:p>
+            <w:r>
+              <w:t>Transazione acquisto</w:t>
+            </w:r>
+          </w:p>
+        </w:tc>
+        <w:tc>
+          <w:tcPr>
+            <w:tcW w:w="1828" w:type="dxa"/>
+          </w:tcPr>
+          <w:p>
+            <w:pPr>
+              <w:cnfStyle w:val="000000000000" w:firstRow="0" w:lastRow="0" w:firstColumn="0" w:lastColumn="0" w:oddVBand="0" w:evenVBand="0" w:oddHBand="0" w:evenHBand="0" w:firstRowFirstColumn="0" w:firstRowLastColumn="0" w:lastRowFirstColumn="0" w:lastRowLastColumn="0"/>
+            </w:pPr>
+            <w:r>
+              <w:t>Transazione associata alla compravendita di un prodotto fisico</w:t>
+            </w:r>
+          </w:p>
+        </w:tc>
+        <w:tc>
+          <w:tcPr>
+            <w:tcW w:w="2746" w:type="dxa"/>
+          </w:tcPr>
+          <w:p>
+            <w:pPr>
+              <w:cnfStyle w:val="000000000000" w:firstRow="0" w:lastRow="0" w:firstColumn="0" w:lastColumn="0" w:oddVBand="0" w:evenVBand="0" w:oddHBand="0" w:evenHBand="0" w:firstRowFirstColumn="0" w:firstRowLastColumn="0" w:lastRowFirstColumn="0" w:lastRowLastColumn="0"/>
+            </w:pPr>
+            <w:r>
+              <w:t>“</w:t>
+            </w:r>
+          </w:p>
+        </w:tc>
+        <w:tc>
+          <w:tcPr>
+            <w:tcW w:w="1417" w:type="dxa"/>
+          </w:tcPr>
+          <w:p>
+            <w:pPr>
+              <w:cnfStyle w:val="000000000000" w:firstRow="0" w:lastRow="0" w:firstColumn="0" w:lastColumn="0" w:oddVBand="0" w:evenVBand="0" w:oddHBand="0" w:evenHBand="0" w:firstRowFirstColumn="0" w:firstRowLastColumn="0" w:lastRowFirstColumn="0" w:lastRowLastColumn="0"/>
+            </w:pPr>
+          </w:p>
+        </w:tc>
+        <w:tc>
+          <w:tcPr>
+            <w:tcW w:w="2541" w:type="dxa"/>
+          </w:tcPr>
+          <w:p>
+            <w:pPr>
+              <w:cnfStyle w:val="000000000000" w:firstRow="0" w:lastRow="0" w:firstColumn="0" w:lastColumn="0" w:oddVBand="0" w:evenVBand="0" w:oddHBand="0" w:evenHBand="0" w:firstRowFirstColumn="0" w:firstRowLastColumn="0" w:lastRowFirstColumn="0" w:lastRowLastColumn="0"/>
+            </w:pPr>
+            <w:r>
+              <w:t>ID</w:t>
+            </w:r>
+          </w:p>
+        </w:tc>
+      </w:tr>
+      <w:tr>
+        <w:trPr>
+          <w:cnfStyle w:val="000000100000" w:firstRow="0" w:lastRow="0" w:firstColumn="0" w:lastColumn="0" w:oddVBand="0" w:evenVBand="0" w:oddHBand="1" w:evenHBand="0" w:firstRowFirstColumn="0" w:firstRowLastColumn="0" w:lastRowFirstColumn="0" w:lastRowLastColumn="0"/>
+        </w:trPr>
+        <w:tc>
+          <w:tcPr>
+            <w:cnfStyle w:val="001000000000" w:firstRow="0" w:lastRow="0" w:firstColumn="1" w:lastColumn="0" w:oddVBand="0" w:evenVBand="0" w:oddHBand="0" w:evenHBand="0" w:firstRowFirstColumn="0" w:firstRowLastColumn="0" w:lastRowFirstColumn="0" w:lastRowLastColumn="0"/>
+            <w:tcW w:w="1533" w:type="dxa"/>
+          </w:tcPr>
+          <w:p>
+            <w:r>
+              <w:t>Transazione busta paga</w:t>
+            </w:r>
+          </w:p>
+        </w:tc>
+        <w:tc>
+          <w:tcPr>
+            <w:tcW w:w="1828" w:type="dxa"/>
+          </w:tcPr>
+          <w:p>
+            <w:pPr>
+              <w:cnfStyle w:val="000000100000" w:firstRow="0" w:lastRow="0" w:firstColumn="0" w:lastColumn="0" w:oddVBand="0" w:evenVBand="0" w:oddHBand="1" w:evenHBand="0" w:firstRowFirstColumn="0" w:firstRowLastColumn="0" w:lastRowFirstColumn="0" w:lastRowLastColumn="0"/>
+            </w:pPr>
+            <w:r>
+              <w:t>Transazione associata al pagamento di una busta paga di un dipendente</w:t>
+            </w:r>
+          </w:p>
+        </w:tc>
+        <w:tc>
+          <w:tcPr>
+            <w:tcW w:w="2746" w:type="dxa"/>
+          </w:tcPr>
+          <w:p>
+            <w:pPr>
+              <w:cnfStyle w:val="000000100000" w:firstRow="0" w:lastRow="0" w:firstColumn="0" w:lastColumn="0" w:oddVBand="0" w:evenVBand="0" w:oddHBand="1" w:evenHBand="0" w:firstRowFirstColumn="0" w:firstRowLastColumn="0" w:lastRowFirstColumn="0" w:lastRowLastColumn="0"/>
+            </w:pPr>
+            <w:r>
+              <w:t>“</w:t>
+            </w:r>
+          </w:p>
+        </w:tc>
+        <w:tc>
+          <w:tcPr>
+            <w:tcW w:w="1417" w:type="dxa"/>
+          </w:tcPr>
+          <w:p>
+            <w:pPr>
+              <w:cnfStyle w:val="000000100000" w:firstRow="0" w:lastRow="0" w:firstColumn="0" w:lastColumn="0" w:oddVBand="0" w:evenVBand="0" w:oddHBand="1" w:evenHBand="0" w:firstRowFirstColumn="0" w:firstRowLastColumn="0" w:lastRowFirstColumn="0" w:lastRowLastColumn="0"/>
+            </w:pPr>
+          </w:p>
+        </w:tc>
+        <w:tc>
+          <w:tcPr>
+            <w:tcW w:w="2541" w:type="dxa"/>
+          </w:tcPr>
+          <w:p>
+            <w:pPr>
+              <w:cnfStyle w:val="000000100000" w:firstRow="0" w:lastRow="0" w:firstColumn="0" w:lastColumn="0" w:oddVBand="0" w:evenVBand="0" w:oddHBand="1" w:evenHBand="0" w:firstRowFirstColumn="0" w:firstRowLastColumn="0" w:lastRowFirstColumn="0" w:lastRowLastColumn="0"/>
+            </w:pPr>
+            <w:r>
+              <w:t>ID</w:t>
+            </w:r>
+          </w:p>
+        </w:tc>
+      </w:tr>
+      <w:tr>
+        <w:tc>
+          <w:tcPr>
+            <w:cnfStyle w:val="001000000000" w:firstRow="0" w:lastRow="0" w:firstColumn="1" w:lastColumn="0" w:oddVBand="0" w:evenVBand="0" w:oddHBand="0" w:evenHBand="0" w:firstRowFirstColumn="0" w:firstRowLastColumn="0" w:lastRowFirstColumn="0" w:lastRowLastColumn="0"/>
+            <w:tcW w:w="1533" w:type="dxa"/>
+          </w:tcPr>
+          <w:p>
+            <w:r>
+              <w:t xml:space="preserve">Transazione Assicurazione </w:t>
+            </w:r>
+          </w:p>
+        </w:tc>
+        <w:tc>
+          <w:tcPr>
+            <w:tcW w:w="1828" w:type="dxa"/>
+          </w:tcPr>
+          <w:p>
+            <w:pPr>
+              <w:cnfStyle w:val="000000000000" w:firstRow="0" w:lastRow="0" w:firstColumn="0" w:lastColumn="0" w:oddVBand="0" w:evenVBand="0" w:oddHBand="0" w:evenHBand="0" w:firstRowFirstColumn="0" w:firstRowLastColumn="0" w:lastRowFirstColumn="0" w:lastRowLastColumn="0"/>
+            </w:pPr>
+            <w:r>
+              <w:t xml:space="preserve">Transazione associata al pagamento </w:t>
+            </w:r>
+            <w:proofErr w:type="spellStart"/>
+            <w:r>
+              <w:t>unantantum</w:t>
+            </w:r>
+            <w:proofErr w:type="spellEnd"/>
+            <w:r>
+              <w:t xml:space="preserve"> di </w:t>
+            </w:r>
+            <w:proofErr w:type="gramStart"/>
+            <w:r>
+              <w:t>un assicurazione</w:t>
+            </w:r>
+            <w:proofErr w:type="gramEnd"/>
+            <w:r>
+              <w:t xml:space="preserve"> da parte di un iscritto </w:t>
+            </w:r>
+          </w:p>
+        </w:tc>
+        <w:tc>
+          <w:tcPr>
+            <w:tcW w:w="2746" w:type="dxa"/>
+          </w:tcPr>
+          <w:p>
+            <w:pPr>
+              <w:cnfStyle w:val="000000000000" w:firstRow="0" w:lastRow="0" w:firstColumn="0" w:lastColumn="0" w:oddVBand="0" w:evenVBand="0" w:oddHBand="0" w:evenHBand="0" w:firstRowFirstColumn="0" w:firstRowLastColumn="0" w:lastRowFirstColumn="0" w:lastRowLastColumn="0"/>
+            </w:pPr>
+            <w:r>
+              <w:t>“</w:t>
+            </w:r>
+          </w:p>
+        </w:tc>
+        <w:tc>
+          <w:tcPr>
+            <w:tcW w:w="1417" w:type="dxa"/>
+          </w:tcPr>
+          <w:p>
+            <w:pPr>
+              <w:cnfStyle w:val="000000000000" w:firstRow="0" w:lastRow="0" w:firstColumn="0" w:lastColumn="0" w:oddVBand="0" w:evenVBand="0" w:oddHBand="0" w:evenHBand="0" w:firstRowFirstColumn="0" w:firstRowLastColumn="0" w:lastRowFirstColumn="0" w:lastRowLastColumn="0"/>
+            </w:pPr>
+          </w:p>
+        </w:tc>
+        <w:tc>
+          <w:tcPr>
+            <w:tcW w:w="2541" w:type="dxa"/>
+          </w:tcPr>
+          <w:p>
+            <w:pPr>
+              <w:cnfStyle w:val="000000000000" w:firstRow="0" w:lastRow="0" w:firstColumn="0" w:lastColumn="0" w:oddVBand="0" w:evenVBand="0" w:oddHBand="0" w:evenHBand="0" w:firstRowFirstColumn="0" w:firstRowLastColumn="0" w:lastRowFirstColumn="0" w:lastRowLastColumn="0"/>
+            </w:pPr>
+            <w:r>
+              <w:t>ID</w:t>
+            </w:r>
+          </w:p>
+        </w:tc>
+      </w:tr>
+      <w:tr>
+        <w:trPr>
+          <w:cnfStyle w:val="000000100000" w:firstRow="0" w:lastRow="0" w:firstColumn="0" w:lastColumn="0" w:oddVBand="0" w:evenVBand="0" w:oddHBand="1" w:evenHBand="0" w:firstRowFirstColumn="0" w:firstRowLastColumn="0" w:lastRowFirstColumn="0" w:lastRowLastColumn="0"/>
+        </w:trPr>
+        <w:tc>
+          <w:tcPr>
+            <w:cnfStyle w:val="001000000000" w:firstRow="0" w:lastRow="0" w:firstColumn="1" w:lastColumn="0" w:oddVBand="0" w:evenVBand="0" w:oddHBand="0" w:evenHBand="0" w:firstRowFirstColumn="0" w:firstRowLastColumn="0" w:lastRowFirstColumn="0" w:lastRowLastColumn="0"/>
+            <w:tcW w:w="1533" w:type="dxa"/>
+          </w:tcPr>
+          <w:p>
+            <w:r>
+              <w:t xml:space="preserve">Abbonamento </w:t>
+            </w:r>
+          </w:p>
+        </w:tc>
+        <w:tc>
+          <w:tcPr>
+            <w:tcW w:w="1828" w:type="dxa"/>
+          </w:tcPr>
+          <w:p>
+            <w:pPr>
+              <w:cnfStyle w:val="000000100000" w:firstRow="0" w:lastRow="0" w:firstColumn="0" w:lastColumn="0" w:oddVBand="0" w:evenVBand="0" w:oddHBand="1" w:evenHBand="0" w:firstRowFirstColumn="0" w:firstRowLastColumn="0" w:lastRowFirstColumn="0" w:lastRowLastColumn="0"/>
+            </w:pPr>
+            <w:r>
+              <w:t xml:space="preserve">Contratto che dietro pagamento di una somma dà all’ iscritto possibilità di accesso in palestra </w:t>
+            </w:r>
+          </w:p>
+        </w:tc>
+        <w:tc>
+          <w:tcPr>
+            <w:tcW w:w="2746" w:type="dxa"/>
+          </w:tcPr>
+          <w:p>
+            <w:pPr>
+              <w:cnfStyle w:val="000000100000" w:firstRow="0" w:lastRow="0" w:firstColumn="0" w:lastColumn="0" w:oddVBand="0" w:evenVBand="0" w:oddHBand="1" w:evenHBand="0" w:firstRowFirstColumn="0" w:firstRowLastColumn="0" w:lastRowFirstColumn="0" w:lastRowLastColumn="0"/>
+            </w:pPr>
+            <w:r>
+              <w:t>ingressi(numerico), Durata(stringa)</w:t>
+            </w:r>
+          </w:p>
+        </w:tc>
+        <w:tc>
+          <w:tcPr>
+            <w:tcW w:w="1417" w:type="dxa"/>
+          </w:tcPr>
+          <w:p>
+            <w:pPr>
+              <w:cnfStyle w:val="000000100000" w:firstRow="0" w:lastRow="0" w:firstColumn="0" w:lastColumn="0" w:oddVBand="0" w:evenVBand="0" w:oddHBand="1" w:evenHBand="0" w:firstRowFirstColumn="0" w:firstRowLastColumn="0" w:lastRowFirstColumn="0" w:lastRowLastColumn="0"/>
+            </w:pPr>
+          </w:p>
+        </w:tc>
+        <w:tc>
+          <w:tcPr>
+            <w:tcW w:w="2541" w:type="dxa"/>
+          </w:tcPr>
+          <w:p>
+            <w:pPr>
+              <w:cnfStyle w:val="000000100000" w:firstRow="0" w:lastRow="0" w:firstColumn="0" w:lastColumn="0" w:oddVBand="0" w:evenVBand="0" w:oddHBand="1" w:evenHBand="0" w:firstRowFirstColumn="0" w:firstRowLastColumn="0" w:lastRowFirstColumn="0" w:lastRowLastColumn="0"/>
+            </w:pPr>
+            <w:proofErr w:type="gramStart"/>
+            <w:r>
+              <w:t>ID(</w:t>
+            </w:r>
+            <w:proofErr w:type="gramEnd"/>
+            <w:r>
+              <w:t>transazione abbonamento)</w:t>
+            </w:r>
+          </w:p>
+        </w:tc>
+      </w:tr>
+      <w:tr>
+        <w:tc>
+          <w:tcPr>
+            <w:cnfStyle w:val="001000000000" w:firstRow="0" w:lastRow="0" w:firstColumn="1" w:lastColumn="0" w:oddVBand="0" w:evenVBand="0" w:oddHBand="0" w:evenHBand="0" w:firstRowFirstColumn="0" w:firstRowLastColumn="0" w:lastRowFirstColumn="0" w:lastRowLastColumn="0"/>
+            <w:tcW w:w="1533" w:type="dxa"/>
+          </w:tcPr>
+          <w:p>
+            <w:r>
+              <w:t>Abbonamento standard</w:t>
+            </w:r>
+          </w:p>
+        </w:tc>
+        <w:tc>
+          <w:tcPr>
+            <w:tcW w:w="1828" w:type="dxa"/>
+          </w:tcPr>
+          <w:p>
+            <w:pPr>
+              <w:cnfStyle w:val="000000000000" w:firstRow="0" w:lastRow="0" w:firstColumn="0" w:lastColumn="0" w:oddVBand="0" w:evenVBand="0" w:oddHBand="0" w:evenHBand="0" w:firstRowFirstColumn="0" w:firstRowLastColumn="0" w:lastRowFirstColumn="0" w:lastRowLastColumn="0"/>
+            </w:pPr>
+            <w:r>
+              <w:t>Abbonamento che permette di accedere al corso di arrampicata standard</w:t>
+            </w:r>
+          </w:p>
+        </w:tc>
+        <w:tc>
+          <w:tcPr>
+            <w:tcW w:w="2746" w:type="dxa"/>
+          </w:tcPr>
+          <w:p>
+            <w:pPr>
+              <w:cnfStyle w:val="000000000000" w:firstRow="0" w:lastRow="0" w:firstColumn="0" w:lastColumn="0" w:oddVBand="0" w:evenVBand="0" w:oddHBand="0" w:evenHBand="0" w:firstRowFirstColumn="0" w:firstRowLastColumn="0" w:lastRowFirstColumn="0" w:lastRowLastColumn="0"/>
+            </w:pPr>
+            <w:r>
+              <w:t>“</w:t>
+            </w:r>
+          </w:p>
+        </w:tc>
+        <w:tc>
+          <w:tcPr>
+            <w:tcW w:w="1417" w:type="dxa"/>
+          </w:tcPr>
+          <w:p>
+            <w:pPr>
+              <w:cnfStyle w:val="000000000000" w:firstRow="0" w:lastRow="0" w:firstColumn="0" w:lastColumn="0" w:oddVBand="0" w:evenVBand="0" w:oddHBand="0" w:evenHBand="0" w:firstRowFirstColumn="0" w:firstRowLastColumn="0" w:lastRowFirstColumn="0" w:lastRowLastColumn="0"/>
+            </w:pPr>
+          </w:p>
+        </w:tc>
+        <w:tc>
+          <w:tcPr>
+            <w:tcW w:w="2541" w:type="dxa"/>
+          </w:tcPr>
+          <w:p>
+            <w:pPr>
+              <w:cnfStyle w:val="000000000000" w:firstRow="0" w:lastRow="0" w:firstColumn="0" w:lastColumn="0" w:oddVBand="0" w:evenVBand="0" w:oddHBand="0" w:evenHBand="0" w:firstRowFirstColumn="0" w:firstRowLastColumn="0" w:lastRowFirstColumn="0" w:lastRowLastColumn="0"/>
+            </w:pPr>
+            <w:proofErr w:type="gramStart"/>
+            <w:r>
+              <w:t>ID(</w:t>
+            </w:r>
+            <w:proofErr w:type="gramEnd"/>
+            <w:r>
+              <w:t>transazione abbonamento)</w:t>
+            </w:r>
+          </w:p>
+        </w:tc>
+      </w:tr>
+      <w:tr>
+        <w:trPr>
+          <w:cnfStyle w:val="000000100000" w:firstRow="0" w:lastRow="0" w:firstColumn="0" w:lastColumn="0" w:oddVBand="0" w:evenVBand="0" w:oddHBand="1" w:evenHBand="0" w:firstRowFirstColumn="0" w:firstRowLastColumn="0" w:lastRowFirstColumn="0" w:lastRowLastColumn="0"/>
+        </w:trPr>
+        <w:tc>
+          <w:tcPr>
+            <w:cnfStyle w:val="001000000000" w:firstRow="0" w:lastRow="0" w:firstColumn="1" w:lastColumn="0" w:oddVBand="0" w:evenVBand="0" w:oddHBand="0" w:evenHBand="0" w:firstRowFirstColumn="0" w:firstRowLastColumn="0" w:lastRowFirstColumn="0" w:lastRowLastColumn="0"/>
+            <w:tcW w:w="1533" w:type="dxa"/>
+          </w:tcPr>
+          <w:p>
+            <w:r>
+              <w:t>Abbonamento specializzato</w:t>
+            </w:r>
+          </w:p>
+        </w:tc>
+        <w:tc>
+          <w:tcPr>
+            <w:tcW w:w="1828" w:type="dxa"/>
+          </w:tcPr>
+          <w:p>
+            <w:pPr>
+              <w:cnfStyle w:val="000000100000" w:firstRow="0" w:lastRow="0" w:firstColumn="0" w:lastColumn="0" w:oddVBand="0" w:evenVBand="0" w:oddHBand="1" w:evenHBand="0" w:firstRowFirstColumn="0" w:firstRowLastColumn="0" w:lastRowFirstColumn="0" w:lastRowLastColumn="0"/>
+            </w:pPr>
+            <w:r>
+              <w:t xml:space="preserve">Abbonamento che permette di </w:t>
+            </w:r>
+            <w:r>
+              <w:lastRenderedPageBreak/>
+              <w:t>accedere a un corso specifico</w:t>
+            </w:r>
+          </w:p>
+        </w:tc>
+        <w:tc>
+          <w:tcPr>
+            <w:tcW w:w="2746" w:type="dxa"/>
+          </w:tcPr>
+          <w:p>
+            <w:pPr>
+              <w:cnfStyle w:val="000000100000" w:firstRow="0" w:lastRow="0" w:firstColumn="0" w:lastColumn="0" w:oddVBand="0" w:evenVBand="0" w:oddHBand="1" w:evenHBand="0" w:firstRowFirstColumn="0" w:firstRowLastColumn="0" w:lastRowFirstColumn="0" w:lastRowLastColumn="0"/>
+            </w:pPr>
+            <w:r>
+              <w:lastRenderedPageBreak/>
+              <w:t>“</w:t>
+            </w:r>
+          </w:p>
+          <w:p>
+            <w:pPr>
+              <w:cnfStyle w:val="000000100000" w:firstRow="0" w:lastRow="0" w:firstColumn="0" w:lastColumn="0" w:oddVBand="0" w:evenVBand="0" w:oddHBand="1" w:evenHBand="0" w:firstRowFirstColumn="0" w:firstRowLastColumn="0" w:lastRowFirstColumn="0" w:lastRowLastColumn="0"/>
+            </w:pPr>
+            <w:r>
+              <w:t>Nome(stringa)</w:t>
+            </w:r>
+          </w:p>
+        </w:tc>
+        <w:tc>
+          <w:tcPr>
+            <w:tcW w:w="1417" w:type="dxa"/>
+          </w:tcPr>
+          <w:p>
+            <w:pPr>
+              <w:cnfStyle w:val="000000100000" w:firstRow="0" w:lastRow="0" w:firstColumn="0" w:lastColumn="0" w:oddVBand="0" w:evenVBand="0" w:oddHBand="1" w:evenHBand="0" w:firstRowFirstColumn="0" w:firstRowLastColumn="0" w:lastRowFirstColumn="0" w:lastRowLastColumn="0"/>
+            </w:pPr>
+          </w:p>
+        </w:tc>
+        <w:tc>
+          <w:tcPr>
+            <w:tcW w:w="2541" w:type="dxa"/>
+          </w:tcPr>
+          <w:p>
+            <w:pPr>
+              <w:cnfStyle w:val="000000100000" w:firstRow="0" w:lastRow="0" w:firstColumn="0" w:lastColumn="0" w:oddVBand="0" w:evenVBand="0" w:oddHBand="1" w:evenHBand="0" w:firstRowFirstColumn="0" w:firstRowLastColumn="0" w:lastRowFirstColumn="0" w:lastRowLastColumn="0"/>
+            </w:pPr>
+            <w:proofErr w:type="gramStart"/>
+            <w:r>
+              <w:t>ID(</w:t>
+            </w:r>
+            <w:proofErr w:type="gramEnd"/>
+            <w:r>
+              <w:t>transazione abbonamento)</w:t>
+            </w:r>
+          </w:p>
+        </w:tc>
+      </w:tr>
+      <w:tr>
+        <w:tc>
+          <w:tcPr>
+            <w:cnfStyle w:val="001000000000" w:firstRow="0" w:lastRow="0" w:firstColumn="1" w:lastColumn="0" w:oddVBand="0" w:evenVBand="0" w:oddHBand="0" w:evenHBand="0" w:firstRowFirstColumn="0" w:firstRowLastColumn="0" w:lastRowFirstColumn="0" w:lastRowLastColumn="0"/>
+            <w:tcW w:w="1533" w:type="dxa"/>
+          </w:tcPr>
+          <w:p>
+            <w:r>
+              <w:t>Assicurazione</w:t>
+            </w:r>
+          </w:p>
+        </w:tc>
+        <w:tc>
+          <w:tcPr>
+            <w:tcW w:w="1828" w:type="dxa"/>
+          </w:tcPr>
+          <w:p>
+            <w:pPr>
+              <w:jc w:val="center"/>
+              <w:cnfStyle w:val="000000000000" w:firstRow="0" w:lastRow="0" w:firstColumn="0" w:lastColumn="0" w:oddVBand="0" w:evenVBand="0" w:oddHBand="0" w:evenHBand="0" w:firstRowFirstColumn="0" w:firstRowLastColumn="0" w:lastRowFirstColumn="0" w:lastRowLastColumn="0"/>
+            </w:pPr>
+            <w:r>
+              <w:t xml:space="preserve">Contratto che tutela </w:t>
+            </w:r>
+            <w:proofErr w:type="gramStart"/>
+            <w:r>
+              <w:t>l’ iscritto</w:t>
+            </w:r>
+            <w:proofErr w:type="gramEnd"/>
+            <w:r>
+              <w:t xml:space="preserve"> in caso di infortunio durante una sessione di allenamento presso la palestra</w:t>
+            </w:r>
+          </w:p>
+        </w:tc>
+        <w:tc>
+          <w:tcPr>
+            <w:tcW w:w="2746" w:type="dxa"/>
+          </w:tcPr>
+          <w:p>
+            <w:pPr>
+              <w:cnfStyle w:val="000000000000" w:firstRow="0" w:lastRow="0" w:firstColumn="0" w:lastColumn="0" w:oddVBand="0" w:evenVBand="0" w:oddHBand="0" w:evenHBand="0" w:firstRowFirstColumn="0" w:firstRowLastColumn="0" w:lastRowFirstColumn="0" w:lastRowLastColumn="0"/>
+            </w:pPr>
+            <w:r>
+              <w:t>Massimale(numerico), Condizioni(stringa), Periodo validità(data)</w:t>
+            </w:r>
+          </w:p>
+        </w:tc>
+        <w:tc>
+          <w:tcPr>
+            <w:tcW w:w="1417" w:type="dxa"/>
+          </w:tcPr>
+          <w:p>
+            <w:pPr>
+              <w:cnfStyle w:val="000000000000" w:firstRow="0" w:lastRow="0" w:firstColumn="0" w:lastColumn="0" w:oddVBand="0" w:evenVBand="0" w:oddHBand="0" w:evenHBand="0" w:firstRowFirstColumn="0" w:firstRowLastColumn="0" w:lastRowFirstColumn="0" w:lastRowLastColumn="0"/>
+            </w:pPr>
+            <w:r>
+              <w:t xml:space="preserve">Condizioni è la stringa che contiene il testo del contratto in cui si fa riferimento alle condizioni in cui si applica </w:t>
+            </w:r>
+            <w:proofErr w:type="gramStart"/>
+            <w:r>
+              <w:t>l’ assicurazione</w:t>
+            </w:r>
+            <w:proofErr w:type="gramEnd"/>
+          </w:p>
+        </w:tc>
+        <w:tc>
+          <w:tcPr>
+            <w:tcW w:w="2541" w:type="dxa"/>
+          </w:tcPr>
+          <w:p>
+            <w:pPr>
+              <w:cnfStyle w:val="000000000000" w:firstRow="0" w:lastRow="0" w:firstColumn="0" w:lastColumn="0" w:oddVBand="0" w:evenVBand="0" w:oddHBand="0" w:evenHBand="0" w:firstRowFirstColumn="0" w:firstRowLastColumn="0" w:lastRowFirstColumn="0" w:lastRowLastColumn="0"/>
+            </w:pPr>
+            <w:proofErr w:type="gramStart"/>
+            <w:r>
+              <w:t>ID(</w:t>
+            </w:r>
+            <w:proofErr w:type="gramEnd"/>
+            <w:r>
+              <w:t>transazione assicurazione)</w:t>
+            </w:r>
+          </w:p>
+        </w:tc>
+      </w:tr>
+      <w:tr>
+        <w:trPr>
+          <w:cnfStyle w:val="000000100000" w:firstRow="0" w:lastRow="0" w:firstColumn="0" w:lastColumn="0" w:oddVBand="0" w:evenVBand="0" w:oddHBand="1" w:evenHBand="0" w:firstRowFirstColumn="0" w:firstRowLastColumn="0" w:lastRowFirstColumn="0" w:lastRowLastColumn="0"/>
+        </w:trPr>
+        <w:tc>
+          <w:tcPr>
+            <w:cnfStyle w:val="001000000000" w:firstRow="0" w:lastRow="0" w:firstColumn="1" w:lastColumn="0" w:oddVBand="0" w:evenVBand="0" w:oddHBand="0" w:evenHBand="0" w:firstRowFirstColumn="0" w:firstRowLastColumn="0" w:lastRowFirstColumn="0" w:lastRowLastColumn="0"/>
+            <w:tcW w:w="1533" w:type="dxa"/>
+          </w:tcPr>
+          <w:p>
+            <w:r>
+              <w:t xml:space="preserve">Prodotto </w:t>
+            </w:r>
+          </w:p>
+        </w:tc>
+        <w:tc>
+          <w:tcPr>
+            <w:tcW w:w="1828" w:type="dxa"/>
+          </w:tcPr>
+          <w:p>
+            <w:pPr>
+              <w:cnfStyle w:val="000000100000" w:firstRow="0" w:lastRow="0" w:firstColumn="0" w:lastColumn="0" w:oddVBand="0" w:evenVBand="0" w:oddHBand="1" w:evenHBand="0" w:firstRowFirstColumn="0" w:firstRowLastColumn="0" w:lastRowFirstColumn="0" w:lastRowLastColumn="0"/>
+            </w:pPr>
+            <w:r>
+              <w:t xml:space="preserve">Strumento per </w:t>
+            </w:r>
+            <w:proofErr w:type="gramStart"/>
+            <w:r>
+              <w:t>l’ arrampicata</w:t>
+            </w:r>
+            <w:proofErr w:type="gramEnd"/>
+            <w:r>
+              <w:t xml:space="preserve"> venduto dalla società</w:t>
+            </w:r>
+          </w:p>
+        </w:tc>
+        <w:tc>
+          <w:tcPr>
+            <w:tcW w:w="2746" w:type="dxa"/>
+          </w:tcPr>
+          <w:p>
+            <w:pPr>
+              <w:cnfStyle w:val="000000100000" w:firstRow="0" w:lastRow="0" w:firstColumn="0" w:lastColumn="0" w:oddVBand="0" w:evenVBand="0" w:oddHBand="1" w:evenHBand="0" w:firstRowFirstColumn="0" w:firstRowLastColumn="0" w:lastRowFirstColumn="0" w:lastRowLastColumn="0"/>
+            </w:pPr>
+            <w:r>
+              <w:t>Nome(stringa), tipologia(stringa)</w:t>
+            </w:r>
+          </w:p>
+        </w:tc>
+        <w:tc>
+          <w:tcPr>
+            <w:tcW w:w="1417" w:type="dxa"/>
+          </w:tcPr>
+          <w:p>
+            <w:pPr>
+              <w:cnfStyle w:val="000000100000" w:firstRow="0" w:lastRow="0" w:firstColumn="0" w:lastColumn="0" w:oddVBand="0" w:evenVBand="0" w:oddHBand="1" w:evenHBand="0" w:firstRowFirstColumn="0" w:firstRowLastColumn="0" w:lastRowFirstColumn="0" w:lastRowLastColumn="0"/>
+            </w:pPr>
+            <w:r>
+              <w:t xml:space="preserve">Tipologia è la categoria di prodotti per </w:t>
+            </w:r>
+            <w:proofErr w:type="gramStart"/>
+            <w:r>
+              <w:t>l’ arrampicata</w:t>
+            </w:r>
+            <w:proofErr w:type="gramEnd"/>
+            <w:r>
+              <w:t xml:space="preserve"> di cui il prodotto fa parte(scarpe, flacone di magnesite…)</w:t>
+            </w:r>
+          </w:p>
+        </w:tc>
+        <w:tc>
+          <w:tcPr>
+            <w:tcW w:w="2541" w:type="dxa"/>
+          </w:tcPr>
+          <w:p>
+            <w:pPr>
+              <w:cnfStyle w:val="000000100000" w:firstRow="0" w:lastRow="0" w:firstColumn="0" w:lastColumn="0" w:oddVBand="0" w:evenVBand="0" w:oddHBand="1" w:evenHBand="0" w:firstRowFirstColumn="0" w:firstRowLastColumn="0" w:lastRowFirstColumn="0" w:lastRowLastColumn="0"/>
+            </w:pPr>
+            <w:r>
+              <w:t>Nome</w:t>
+            </w:r>
+          </w:p>
+        </w:tc>
+      </w:tr>
+      <w:tr>
+        <w:tc>
+          <w:tcPr>
+            <w:cnfStyle w:val="001000000000" w:firstRow="0" w:lastRow="0" w:firstColumn="1" w:lastColumn="0" w:oddVBand="0" w:evenVBand="0" w:oddHBand="0" w:evenHBand="0" w:firstRowFirstColumn="0" w:firstRowLastColumn="0" w:lastRowFirstColumn="0" w:lastRowLastColumn="0"/>
+            <w:tcW w:w="1533" w:type="dxa"/>
+          </w:tcPr>
+          <w:p>
+            <w:r>
+              <w:t>Busta paga</w:t>
+            </w:r>
+          </w:p>
+        </w:tc>
+        <w:tc>
+          <w:tcPr>
+            <w:tcW w:w="1828" w:type="dxa"/>
+          </w:tcPr>
+          <w:p>
+            <w:pPr>
+              <w:cnfStyle w:val="000000000000" w:firstRow="0" w:lastRow="0" w:firstColumn="0" w:lastColumn="0" w:oddVBand="0" w:evenVBand="0" w:oddHBand="0" w:evenHBand="0" w:firstRowFirstColumn="0" w:firstRowLastColumn="0" w:lastRowFirstColumn="0" w:lastRowLastColumn="0"/>
+            </w:pPr>
+            <w:r>
+              <w:t xml:space="preserve">Documento fornito ai dipendenti </w:t>
+            </w:r>
+            <w:proofErr w:type="spellStart"/>
+            <w:r>
+              <w:t>reletivo</w:t>
+            </w:r>
+            <w:proofErr w:type="spellEnd"/>
+            <w:r>
+              <w:t xml:space="preserve"> all’ importo della retribuzione recepita per un mese di lavoro</w:t>
+            </w:r>
+          </w:p>
+        </w:tc>
+        <w:tc>
+          <w:tcPr>
+            <w:tcW w:w="2746" w:type="dxa"/>
+          </w:tcPr>
+          <w:p>
+            <w:pPr>
+              <w:cnfStyle w:val="000000000000" w:firstRow="0" w:lastRow="0" w:firstColumn="0" w:lastColumn="0" w:oddVBand="0" w:evenVBand="0" w:oddHBand="0" w:evenHBand="0" w:firstRowFirstColumn="0" w:firstRowLastColumn="0" w:lastRowFirstColumn="0" w:lastRowLastColumn="0"/>
+            </w:pPr>
+            <w:r>
+              <w:t>Mensilità(numerico), Anno(numerico)</w:t>
+            </w:r>
+          </w:p>
+        </w:tc>
+        <w:tc>
+          <w:tcPr>
+            <w:tcW w:w="1417" w:type="dxa"/>
+          </w:tcPr>
+          <w:p>
+            <w:pPr>
+              <w:cnfStyle w:val="000000000000" w:firstRow="0" w:lastRow="0" w:firstColumn="0" w:lastColumn="0" w:oddVBand="0" w:evenVBand="0" w:oddHBand="0" w:evenHBand="0" w:firstRowFirstColumn="0" w:firstRowLastColumn="0" w:lastRowFirstColumn="0" w:lastRowLastColumn="0"/>
+            </w:pPr>
+            <w:r>
+              <w:t>Mensilità si riferisce al mese a cui la busta paga è riferita (possono esserci anche tredicesime)</w:t>
+            </w:r>
+          </w:p>
+        </w:tc>
+        <w:tc>
+          <w:tcPr>
+            <w:tcW w:w="2541" w:type="dxa"/>
+          </w:tcPr>
+          <w:p>
+            <w:pPr>
+              <w:cnfStyle w:val="000000000000" w:firstRow="0" w:lastRow="0" w:firstColumn="0" w:lastColumn="0" w:oddVBand="0" w:evenVBand="0" w:oddHBand="0" w:evenHBand="0" w:firstRowFirstColumn="0" w:firstRowLastColumn="0" w:lastRowFirstColumn="0" w:lastRowLastColumn="0"/>
+            </w:pPr>
+            <w:r>
+              <w:t>Codice(numerico)</w:t>
+            </w:r>
+          </w:p>
+        </w:tc>
+      </w:tr>
+    </w:tbl>
+    <w:p/>
+    <w:p>
+      <w:r>
+        <w:t>Dizionario dei dati(relazioni)</w:t>
+      </w:r>
+    </w:p>
+    <w:tbl>
+      <w:tblPr>
+        <w:tblStyle w:val="Tabellagriglia5scura-colore3"/>
+        <w:tblW w:w="0" w:type="auto"/>
+        <w:tblLook w:val="04A0" w:firstRow="1" w:lastRow="0" w:firstColumn="1" w:lastColumn="0" w:noHBand="0" w:noVBand="1"/>
+      </w:tblPr>
+      <w:tblGrid>
+        <w:gridCol w:w="2407"/>
+        <w:gridCol w:w="2407"/>
+        <w:gridCol w:w="2407"/>
+        <w:gridCol w:w="2407"/>
+      </w:tblGrid>
+      <w:tr>
+        <w:trPr>
+          <w:cnfStyle w:val="100000000000" w:firstRow="1" w:lastRow="0" w:firstColumn="0" w:lastColumn="0" w:oddVBand="0" w:evenVBand="0" w:oddHBand="0" w:evenHBand="0" w:firstRowFirstColumn="0" w:firstRowLastColumn="0" w:lastRowFirstColumn="0" w:lastRowLastColumn="0"/>
+        </w:trPr>
+        <w:tc>
+          <w:tcPr>
+            <w:cnfStyle w:val="001000000000" w:firstRow="0" w:lastRow="0" w:firstColumn="1" w:lastColumn="0" w:oddVBand="0" w:evenVBand="0" w:oddHBand="0" w:evenHBand="0" w:firstRowFirstColumn="0" w:firstRowLastColumn="0" w:lastRowFirstColumn="0" w:lastRowLastColumn="0"/>
+            <w:tcW w:w="2407" w:type="dxa"/>
+          </w:tcPr>
+          <w:p>
+            <w:r>
+              <w:t>Nome Relazione</w:t>
+            </w:r>
+          </w:p>
+        </w:tc>
+        <w:tc>
+          <w:tcPr>
+            <w:tcW w:w="2407" w:type="dxa"/>
+          </w:tcPr>
+          <w:p>
+            <w:pPr>
+              <w:cnfStyle w:val="100000000000" w:firstRow="1" w:lastRow="0" w:firstColumn="0" w:lastColumn="0" w:oddVBand="0" w:evenVBand="0" w:oddHBand="0" w:evenHBand="0" w:firstRowFirstColumn="0" w:firstRowLastColumn="0" w:lastRowFirstColumn="0" w:lastRowLastColumn="0"/>
+            </w:pPr>
+            <w:r>
+              <w:t>Descrizione</w:t>
+            </w:r>
+          </w:p>
+        </w:tc>
+        <w:tc>
+          <w:tcPr>
+            <w:tcW w:w="2407" w:type="dxa"/>
+          </w:tcPr>
+          <w:p>
+            <w:pPr>
+              <w:cnfStyle w:val="100000000000" w:firstRow="1" w:lastRow="0" w:firstColumn="0" w:lastColumn="0" w:oddVBand="0" w:evenVBand="0" w:oddHBand="0" w:evenHBand="0" w:firstRowFirstColumn="0" w:firstRowLastColumn="0" w:lastRowFirstColumn="0" w:lastRowLastColumn="0"/>
+            </w:pPr>
+            <w:r>
+              <w:t>Entità coinvolte</w:t>
+            </w:r>
+          </w:p>
+        </w:tc>
+        <w:tc>
+          <w:tcPr>
+            <w:tcW w:w="2407" w:type="dxa"/>
+          </w:tcPr>
+          <w:p>
+            <w:pPr>
+              <w:cnfStyle w:val="100000000000" w:firstRow="1" w:lastRow="0" w:firstColumn="0" w:lastColumn="0" w:oddVBand="0" w:evenVBand="0" w:oddHBand="0" w:evenHBand="0" w:firstRowFirstColumn="0" w:firstRowLastColumn="0" w:lastRowFirstColumn="0" w:lastRowLastColumn="0"/>
+            </w:pPr>
+            <w:r>
+              <w:t>Attributi</w:t>
+            </w:r>
+          </w:p>
+        </w:tc>
+      </w:tr>
+      <w:tr>
+        <w:trPr>
+          <w:cnfStyle w:val="000000100000" w:firstRow="0" w:lastRow="0" w:firstColumn="0" w:lastColumn="0" w:oddVBand="0" w:evenVBand="0" w:oddHBand="1" w:evenHBand="0" w:firstRowFirstColumn="0" w:firstRowLastColumn="0" w:lastRowFirstColumn="0" w:lastRowLastColumn="0"/>
+        </w:trPr>
+        <w:tc>
+          <w:tcPr>
+            <w:cnfStyle w:val="001000000000" w:firstRow="0" w:lastRow="0" w:firstColumn="1" w:lastColumn="0" w:oddVBand="0" w:evenVBand="0" w:oddHBand="0" w:evenHBand="0" w:firstRowFirstColumn="0" w:firstRowLastColumn="0" w:lastRowFirstColumn="0" w:lastRowLastColumn="0"/>
+            <w:tcW w:w="2407" w:type="dxa"/>
+          </w:tcPr>
+          <w:p>
+            <w:r>
+              <w:t>Accesso</w:t>
+            </w:r>
+          </w:p>
+        </w:tc>
+        <w:tc>
+          <w:tcPr>
+            <w:tcW w:w="2407" w:type="dxa"/>
+          </w:tcPr>
+          <w:p>
+            <w:pPr>
+              <w:cnfStyle w:val="000000100000" w:firstRow="0" w:lastRow="0" w:firstColumn="0" w:lastColumn="0" w:oddVBand="0" w:evenVBand="0" w:oddHBand="1" w:evenHBand="0" w:firstRowFirstColumn="0" w:firstRowLastColumn="0" w:lastRowFirstColumn="0" w:lastRowLastColumn="0"/>
+            </w:pPr>
+            <w:r>
+              <w:t>Associa ogni iscritto alle sessioni di allenamento da lui frequentate</w:t>
+            </w:r>
+          </w:p>
+        </w:tc>
+        <w:tc>
+          <w:tcPr>
+            <w:tcW w:w="2407" w:type="dxa"/>
+          </w:tcPr>
+          <w:p>
+            <w:pPr>
+              <w:cnfStyle w:val="000000100000" w:firstRow="0" w:lastRow="0" w:firstColumn="0" w:lastColumn="0" w:oddVBand="0" w:evenVBand="0" w:oddHBand="1" w:evenHBand="0" w:firstRowFirstColumn="0" w:firstRowLastColumn="0" w:lastRowFirstColumn="0" w:lastRowLastColumn="0"/>
+            </w:pPr>
+            <w:r>
+              <w:t>Iscritto(</w:t>
+            </w:r>
+            <w:proofErr w:type="gramStart"/>
+            <w:r>
+              <w:t>0,N</w:t>
+            </w:r>
+            <w:proofErr w:type="gramEnd"/>
+            <w:r>
+              <w:t>)</w:t>
+            </w:r>
+          </w:p>
+          <w:p>
+            <w:pPr>
+              <w:cnfStyle w:val="000000100000" w:firstRow="0" w:lastRow="0" w:firstColumn="0" w:lastColumn="0" w:oddVBand="0" w:evenVBand="0" w:oddHBand="1" w:evenHBand="0" w:firstRowFirstColumn="0" w:firstRowLastColumn="0" w:lastRowFirstColumn="0" w:lastRowLastColumn="0"/>
+            </w:pPr>
+            <w:r>
+              <w:t>Sessione(</w:t>
+            </w:r>
+            <w:proofErr w:type="gramStart"/>
+            <w:r>
+              <w:t>0,N</w:t>
+            </w:r>
+            <w:proofErr w:type="gramEnd"/>
+            <w:r>
+              <w:t>)</w:t>
+            </w:r>
+          </w:p>
+        </w:tc>
+        <w:tc>
+          <w:tcPr>
+            <w:tcW w:w="2407" w:type="dxa"/>
+          </w:tcPr>
+          <w:p>
+            <w:pPr>
+              <w:cnfStyle w:val="000000100000" w:firstRow="0" w:lastRow="0" w:firstColumn="0" w:lastColumn="0" w:oddVBand="0" w:evenVBand="0" w:oddHBand="1" w:evenHBand="0" w:firstRowFirstColumn="0" w:firstRowLastColumn="0" w:lastRowFirstColumn="0" w:lastRowLastColumn="0"/>
+            </w:pPr>
+            <w:r>
+              <w:t>***</w:t>
+            </w:r>
+          </w:p>
+        </w:tc>
+      </w:tr>
+      <w:tr>
+        <w:tc>
+          <w:tcPr>
+            <w:cnfStyle w:val="001000000000" w:firstRow="0" w:lastRow="0" w:firstColumn="1" w:lastColumn="0" w:oddVBand="0" w:evenVBand="0" w:oddHBand="0" w:evenHBand="0" w:firstRowFirstColumn="0" w:firstRowLastColumn="0" w:lastRowFirstColumn="0" w:lastRowLastColumn="0"/>
+            <w:tcW w:w="2407" w:type="dxa"/>
+          </w:tcPr>
+          <w:p>
+            <w:r>
+              <w:t>Afferenza</w:t>
+            </w:r>
+          </w:p>
+        </w:tc>
+        <w:tc>
+          <w:tcPr>
+            <w:tcW w:w="2407" w:type="dxa"/>
+          </w:tcPr>
+          <w:p>
+            <w:pPr>
+              <w:cnfStyle w:val="000000000000" w:firstRow="0" w:lastRow="0" w:firstColumn="0" w:lastColumn="0" w:oddVBand="0" w:evenVBand="0" w:oddHBand="0" w:evenHBand="0" w:firstRowFirstColumn="0" w:firstRowLastColumn="0" w:lastRowFirstColumn="0" w:lastRowLastColumn="0"/>
+            </w:pPr>
+            <w:r>
+              <w:t>Associa una sessione di allenamento ai corsi che in essa si svolgono</w:t>
+            </w:r>
+          </w:p>
+        </w:tc>
+        <w:tc>
+          <w:tcPr>
+            <w:tcW w:w="2407" w:type="dxa"/>
+          </w:tcPr>
+          <w:p>
+            <w:pPr>
+              <w:cnfStyle w:val="000000000000" w:firstRow="0" w:lastRow="0" w:firstColumn="0" w:lastColumn="0" w:oddVBand="0" w:evenVBand="0" w:oddHBand="0" w:evenHBand="0" w:firstRowFirstColumn="0" w:firstRowLastColumn="0" w:lastRowFirstColumn="0" w:lastRowLastColumn="0"/>
+            </w:pPr>
+            <w:r>
+              <w:t>Sessione(</w:t>
+            </w:r>
+            <w:proofErr w:type="gramStart"/>
+            <w:r>
+              <w:t>1,N</w:t>
+            </w:r>
+            <w:proofErr w:type="gramEnd"/>
+            <w:r>
+              <w:t>)</w:t>
+            </w:r>
+          </w:p>
+          <w:p>
+            <w:pPr>
+              <w:cnfStyle w:val="000000000000" w:firstRow="0" w:lastRow="0" w:firstColumn="0" w:lastColumn="0" w:oddVBand="0" w:evenVBand="0" w:oddHBand="0" w:evenHBand="0" w:firstRowFirstColumn="0" w:firstRowLastColumn="0" w:lastRowFirstColumn="0" w:lastRowLastColumn="0"/>
+            </w:pPr>
+            <w:r>
+              <w:t>Corso(</w:t>
+            </w:r>
+            <w:proofErr w:type="gramStart"/>
+            <w:r>
+              <w:t>0,N</w:t>
+            </w:r>
+            <w:proofErr w:type="gramEnd"/>
+            <w:r>
+              <w:t>)</w:t>
+            </w:r>
+          </w:p>
+        </w:tc>
+        <w:tc>
+          <w:tcPr>
+            <w:tcW w:w="2407" w:type="dxa"/>
+          </w:tcPr>
+          <w:p>
+            <w:pPr>
+              <w:cnfStyle w:val="000000000000" w:firstRow="0" w:lastRow="0" w:firstColumn="0" w:lastColumn="0" w:oddVBand="0" w:evenVBand="0" w:oddHBand="0" w:evenHBand="0" w:firstRowFirstColumn="0" w:firstRowLastColumn="0" w:lastRowFirstColumn="0" w:lastRowLastColumn="0"/>
+            </w:pPr>
+            <w:r>
+              <w:t>***</w:t>
+            </w:r>
+          </w:p>
+        </w:tc>
+      </w:tr>
+      <w:tr>
+        <w:trPr>
+          <w:cnfStyle w:val="000000100000" w:firstRow="0" w:lastRow="0" w:firstColumn="0" w:lastColumn="0" w:oddVBand="0" w:evenVBand="0" w:oddHBand="1" w:evenHBand="0" w:firstRowFirstColumn="0" w:firstRowLastColumn="0" w:lastRowFirstColumn="0" w:lastRowLastColumn="0"/>
+        </w:trPr>
+        <w:tc>
+          <w:tcPr>
+            <w:cnfStyle w:val="001000000000" w:firstRow="0" w:lastRow="0" w:firstColumn="1" w:lastColumn="0" w:oddVBand="0" w:evenVBand="0" w:oddHBand="0" w:evenHBand="0" w:firstRowFirstColumn="0" w:firstRowLastColumn="0" w:lastRowFirstColumn="0" w:lastRowLastColumn="0"/>
+            <w:tcW w:w="2407" w:type="dxa"/>
+          </w:tcPr>
+          <w:p>
+            <w:r>
+              <w:t>Insegnamento</w:t>
+            </w:r>
+          </w:p>
+        </w:tc>
+        <w:tc>
+          <w:tcPr>
+            <w:tcW w:w="2407" w:type="dxa"/>
+          </w:tcPr>
+          <w:p>
+            <w:pPr>
+              <w:cnfStyle w:val="000000100000" w:firstRow="0" w:lastRow="0" w:firstColumn="0" w:lastColumn="0" w:oddVBand="0" w:evenVBand="0" w:oddHBand="1" w:evenHBand="0" w:firstRowFirstColumn="0" w:firstRowLastColumn="0" w:lastRowFirstColumn="0" w:lastRowLastColumn="0"/>
+            </w:pPr>
+            <w:r>
+              <w:t>Associa ogni corso al relativo istruttore</w:t>
+            </w:r>
+          </w:p>
+        </w:tc>
+        <w:tc>
+          <w:tcPr>
+            <w:tcW w:w="2407" w:type="dxa"/>
+          </w:tcPr>
+          <w:p>
+            <w:pPr>
+              <w:cnfStyle w:val="000000100000" w:firstRow="0" w:lastRow="0" w:firstColumn="0" w:lastColumn="0" w:oddVBand="0" w:evenVBand="0" w:oddHBand="1" w:evenHBand="0" w:firstRowFirstColumn="0" w:firstRowLastColumn="0" w:lastRowFirstColumn="0" w:lastRowLastColumn="0"/>
+            </w:pPr>
+            <w:proofErr w:type="gramStart"/>
+            <w:r>
+              <w:t>Corso(</w:t>
+            </w:r>
+            <w:proofErr w:type="gramEnd"/>
+            <w:r>
+              <w:t>0,1)</w:t>
+            </w:r>
+          </w:p>
+          <w:p>
+            <w:pPr>
+              <w:cnfStyle w:val="000000100000" w:firstRow="0" w:lastRow="0" w:firstColumn="0" w:lastColumn="0" w:oddVBand="0" w:evenVBand="0" w:oddHBand="1" w:evenHBand="0" w:firstRowFirstColumn="0" w:firstRowLastColumn="0" w:lastRowFirstColumn="0" w:lastRowLastColumn="0"/>
+            </w:pPr>
+            <w:r>
+              <w:t>Istruttore(</w:t>
+            </w:r>
+            <w:proofErr w:type="gramStart"/>
+            <w:r>
+              <w:t>0,N</w:t>
+            </w:r>
+            <w:proofErr w:type="gramEnd"/>
+            <w:r>
+              <w:t>)</w:t>
+            </w:r>
+          </w:p>
+        </w:tc>
+        <w:tc>
+          <w:tcPr>
+            <w:tcW w:w="2407" w:type="dxa"/>
+          </w:tcPr>
+          <w:p>
+            <w:pPr>
+              <w:cnfStyle w:val="000000100000" w:firstRow="0" w:lastRow="0" w:firstColumn="0" w:lastColumn="0" w:oddVBand="0" w:evenVBand="0" w:oddHBand="1" w:evenHBand="0" w:firstRowFirstColumn="0" w:firstRowLastColumn="0" w:lastRowFirstColumn="0" w:lastRowLastColumn="0"/>
+            </w:pPr>
+            <w:r>
+              <w:t>***</w:t>
+            </w:r>
+          </w:p>
+        </w:tc>
+      </w:tr>
+      <w:tr>
+        <w:tc>
+          <w:tcPr>
+            <w:cnfStyle w:val="001000000000" w:firstRow="0" w:lastRow="0" w:firstColumn="1" w:lastColumn="0" w:oddVBand="0" w:evenVBand="0" w:oddHBand="0" w:evenHBand="0" w:firstRowFirstColumn="0" w:firstRowLastColumn="0" w:lastRowFirstColumn="0" w:lastRowLastColumn="0"/>
+            <w:tcW w:w="2407" w:type="dxa"/>
+          </w:tcPr>
+          <w:p>
+            <w:r>
+              <w:t>Corrispondenza</w:t>
+            </w:r>
+          </w:p>
+        </w:tc>
+        <w:tc>
+          <w:tcPr>
+            <w:tcW w:w="2407" w:type="dxa"/>
+          </w:tcPr>
+          <w:p>
+            <w:pPr>
+              <w:cnfStyle w:val="000000000000" w:firstRow="0" w:lastRow="0" w:firstColumn="0" w:lastColumn="0" w:oddVBand="0" w:evenVBand="0" w:oddHBand="0" w:evenHBand="0" w:firstRowFirstColumn="0" w:firstRowLastColumn="0" w:lastRowFirstColumn="0" w:lastRowLastColumn="0"/>
+            </w:pPr>
+            <w:r>
+              <w:t>Associa ogni prenotazione alla relativa sessione prenotata</w:t>
+            </w:r>
+          </w:p>
+        </w:tc>
+        <w:tc>
+          <w:tcPr>
+            <w:tcW w:w="2407" w:type="dxa"/>
+          </w:tcPr>
+          <w:p>
+            <w:pPr>
+              <w:cnfStyle w:val="000000000000" w:firstRow="0" w:lastRow="0" w:firstColumn="0" w:lastColumn="0" w:oddVBand="0" w:evenVBand="0" w:oddHBand="0" w:evenHBand="0" w:firstRowFirstColumn="0" w:firstRowLastColumn="0" w:lastRowFirstColumn="0" w:lastRowLastColumn="0"/>
+            </w:pPr>
+            <w:proofErr w:type="gramStart"/>
+            <w:r>
+              <w:t>Prenotazione(</w:t>
+            </w:r>
+            <w:proofErr w:type="gramEnd"/>
+            <w:r>
+              <w:t>0,1)</w:t>
+            </w:r>
+          </w:p>
+        </w:tc>
+        <w:tc>
+          <w:tcPr>
+            <w:tcW w:w="2407" w:type="dxa"/>
+          </w:tcPr>
+          <w:p>
+            <w:pPr>
+              <w:cnfStyle w:val="000000000000" w:firstRow="0" w:lastRow="0" w:firstColumn="0" w:lastColumn="0" w:oddVBand="0" w:evenVBand="0" w:oddHBand="0" w:evenHBand="0" w:firstRowFirstColumn="0" w:firstRowLastColumn="0" w:lastRowFirstColumn="0" w:lastRowLastColumn="0"/>
+            </w:pPr>
+            <w:r>
+              <w:t>***</w:t>
+            </w:r>
+          </w:p>
+        </w:tc>
+      </w:tr>
+      <w:tr>
+        <w:trPr>
+          <w:cnfStyle w:val="000000100000" w:firstRow="0" w:lastRow="0" w:firstColumn="0" w:lastColumn="0" w:oddVBand="0" w:evenVBand="0" w:oddHBand="1" w:evenHBand="0" w:firstRowFirstColumn="0" w:firstRowLastColumn="0" w:lastRowFirstColumn="0" w:lastRowLastColumn="0"/>
+        </w:trPr>
+        <w:tc>
+          <w:tcPr>
+            <w:cnfStyle w:val="001000000000" w:firstRow="0" w:lastRow="0" w:firstColumn="1" w:lastColumn="0" w:oddVBand="0" w:evenVBand="0" w:oddHBand="0" w:evenHBand="0" w:firstRowFirstColumn="0" w:firstRowLastColumn="0" w:lastRowFirstColumn="0" w:lastRowLastColumn="0"/>
+            <w:tcW w:w="2407" w:type="dxa"/>
+          </w:tcPr>
+          <w:p>
+            <w:r>
+              <w:t>Fissaggio</w:t>
+            </w:r>
+          </w:p>
+        </w:tc>
+        <w:tc>
+          <w:tcPr>
+            <w:tcW w:w="2407" w:type="dxa"/>
+          </w:tcPr>
+          <w:p>
+            <w:pPr>
+              <w:cnfStyle w:val="000000100000" w:firstRow="0" w:lastRow="0" w:firstColumn="0" w:lastColumn="0" w:oddVBand="0" w:evenVBand="0" w:oddHBand="1" w:evenHBand="0" w:firstRowFirstColumn="0" w:firstRowLastColumn="0" w:lastRowFirstColumn="0" w:lastRowLastColumn="0"/>
+            </w:pPr>
+            <w:r>
+              <w:t>Associa ogni prenotazione all’ iscritto che la ha fissata</w:t>
+            </w:r>
+          </w:p>
+        </w:tc>
+        <w:tc>
+          <w:tcPr>
+            <w:tcW w:w="2407" w:type="dxa"/>
+          </w:tcPr>
+          <w:p>
+            <w:pPr>
+              <w:cnfStyle w:val="000000100000" w:firstRow="0" w:lastRow="0" w:firstColumn="0" w:lastColumn="0" w:oddVBand="0" w:evenVBand="0" w:oddHBand="1" w:evenHBand="0" w:firstRowFirstColumn="0" w:firstRowLastColumn="0" w:lastRowFirstColumn="0" w:lastRowLastColumn="0"/>
+            </w:pPr>
+            <w:r>
+              <w:t>Iscritto(</w:t>
+            </w:r>
+            <w:proofErr w:type="gramStart"/>
+            <w:r>
+              <w:t>0,N</w:t>
+            </w:r>
+            <w:proofErr w:type="gramEnd"/>
+            <w:r>
+              <w:t>)</w:t>
+            </w:r>
+          </w:p>
+          <w:p>
+            <w:pPr>
+              <w:cnfStyle w:val="000000100000" w:firstRow="0" w:lastRow="0" w:firstColumn="0" w:lastColumn="0" w:oddVBand="0" w:evenVBand="0" w:oddHBand="1" w:evenHBand="0" w:firstRowFirstColumn="0" w:firstRowLastColumn="0" w:lastRowFirstColumn="0" w:lastRowLastColumn="0"/>
+            </w:pPr>
+            <w:proofErr w:type="gramStart"/>
+            <w:r>
+              <w:t>Prenotazione(</w:t>
+            </w:r>
+            <w:proofErr w:type="gramEnd"/>
+            <w:r>
+              <w:t>0,1)</w:t>
+            </w:r>
+          </w:p>
+        </w:tc>
+        <w:tc>
+          <w:tcPr>
+            <w:tcW w:w="2407" w:type="dxa"/>
+          </w:tcPr>
+          <w:p>
+            <w:pPr>
+              <w:cnfStyle w:val="000000100000" w:firstRow="0" w:lastRow="0" w:firstColumn="0" w:lastColumn="0" w:oddVBand="0" w:evenVBand="0" w:oddHBand="1" w:evenHBand="0" w:firstRowFirstColumn="0" w:firstRowLastColumn="0" w:lastRowFirstColumn="0" w:lastRowLastColumn="0"/>
+            </w:pPr>
+            <w:r>
+              <w:t>***</w:t>
+            </w:r>
+          </w:p>
+        </w:tc>
+      </w:tr>
+      <w:tr>
+        <w:tc>
+          <w:tcPr>
+            <w:cnfStyle w:val="001000000000" w:firstRow="0" w:lastRow="0" w:firstColumn="1" w:lastColumn="0" w:oddVBand="0" w:evenVBand="0" w:oddHBand="0" w:evenHBand="0" w:firstRowFirstColumn="0" w:firstRowLastColumn="0" w:lastRowFirstColumn="0" w:lastRowLastColumn="0"/>
+            <w:tcW w:w="2407" w:type="dxa"/>
+          </w:tcPr>
+          <w:p>
+            <w:r>
+              <w:lastRenderedPageBreak/>
+              <w:t>Svolgimento</w:t>
+            </w:r>
+          </w:p>
+        </w:tc>
+        <w:tc>
+          <w:tcPr>
+            <w:tcW w:w="2407" w:type="dxa"/>
+          </w:tcPr>
+          <w:p>
+            <w:pPr>
+              <w:cnfStyle w:val="000000000000" w:firstRow="0" w:lastRow="0" w:firstColumn="0" w:lastColumn="0" w:oddVBand="0" w:evenVBand="0" w:oddHBand="0" w:evenHBand="0" w:firstRowFirstColumn="0" w:firstRowLastColumn="0" w:lastRowFirstColumn="0" w:lastRowLastColumn="0"/>
+            </w:pPr>
+            <w:r>
+              <w:t xml:space="preserve">Associa i turni di </w:t>
+            </w:r>
+            <w:proofErr w:type="gramStart"/>
+            <w:r>
+              <w:t>lavoro(</w:t>
+            </w:r>
+            <w:proofErr w:type="gramEnd"/>
+            <w:r>
+              <w:t>orario dipendente) ai dipendenti che devono svolgerli</w:t>
+            </w:r>
+          </w:p>
+        </w:tc>
+        <w:tc>
+          <w:tcPr>
+            <w:tcW w:w="2407" w:type="dxa"/>
+          </w:tcPr>
+          <w:p>
+            <w:pPr>
+              <w:cnfStyle w:val="000000000000" w:firstRow="0" w:lastRow="0" w:firstColumn="0" w:lastColumn="0" w:oddVBand="0" w:evenVBand="0" w:oddHBand="0" w:evenHBand="0" w:firstRowFirstColumn="0" w:firstRowLastColumn="0" w:lastRowFirstColumn="0" w:lastRowLastColumn="0"/>
+            </w:pPr>
+            <w:r>
+              <w:t>Dipendente(</w:t>
+            </w:r>
+            <w:proofErr w:type="gramStart"/>
+            <w:r>
+              <w:t>1,N</w:t>
+            </w:r>
+            <w:proofErr w:type="gramEnd"/>
+            <w:r>
+              <w:t>)</w:t>
+            </w:r>
+          </w:p>
+          <w:p>
+            <w:pPr>
+              <w:cnfStyle w:val="000000000000" w:firstRow="0" w:lastRow="0" w:firstColumn="0" w:lastColumn="0" w:oddVBand="0" w:evenVBand="0" w:oddHBand="0" w:evenHBand="0" w:firstRowFirstColumn="0" w:firstRowLastColumn="0" w:lastRowFirstColumn="0" w:lastRowLastColumn="0"/>
+            </w:pPr>
+            <w:r>
+              <w:t>Orario Dipendente(</w:t>
+            </w:r>
+            <w:proofErr w:type="gramStart"/>
+            <w:r>
+              <w:t>0,N</w:t>
+            </w:r>
+            <w:proofErr w:type="gramEnd"/>
+            <w:r>
+              <w:t>)</w:t>
+            </w:r>
+          </w:p>
+        </w:tc>
+        <w:tc>
+          <w:tcPr>
+            <w:tcW w:w="2407" w:type="dxa"/>
+          </w:tcPr>
+          <w:p>
+            <w:pPr>
+              <w:cnfStyle w:val="000000000000" w:firstRow="0" w:lastRow="0" w:firstColumn="0" w:lastColumn="0" w:oddVBand="0" w:evenVBand="0" w:oddHBand="0" w:evenHBand="0" w:firstRowFirstColumn="0" w:firstRowLastColumn="0" w:lastRowFirstColumn="0" w:lastRowLastColumn="0"/>
+            </w:pPr>
+            <w:r>
+              <w:t>***</w:t>
+            </w:r>
+          </w:p>
+        </w:tc>
+      </w:tr>
+      <w:tr>
+        <w:trPr>
+          <w:cnfStyle w:val="000000100000" w:firstRow="0" w:lastRow="0" w:firstColumn="0" w:lastColumn="0" w:oddVBand="0" w:evenVBand="0" w:oddHBand="1" w:evenHBand="0" w:firstRowFirstColumn="0" w:firstRowLastColumn="0" w:lastRowFirstColumn="0" w:lastRowLastColumn="0"/>
+        </w:trPr>
+        <w:tc>
+          <w:tcPr>
+            <w:cnfStyle w:val="001000000000" w:firstRow="0" w:lastRow="0" w:firstColumn="1" w:lastColumn="0" w:oddVBand="0" w:evenVBand="0" w:oddHBand="0" w:evenHBand="0" w:firstRowFirstColumn="0" w:firstRowLastColumn="0" w:lastRowFirstColumn="0" w:lastRowLastColumn="0"/>
+            <w:tcW w:w="2407" w:type="dxa"/>
+          </w:tcPr>
+          <w:p>
+            <w:r>
+              <w:t>Effettua</w:t>
+            </w:r>
+          </w:p>
+        </w:tc>
+        <w:tc>
+          <w:tcPr>
+            <w:tcW w:w="2407" w:type="dxa"/>
+          </w:tcPr>
+          <w:p>
+            <w:pPr>
+              <w:cnfStyle w:val="000000100000" w:firstRow="0" w:lastRow="0" w:firstColumn="0" w:lastColumn="0" w:oddVBand="0" w:evenVBand="0" w:oddHBand="1" w:evenHBand="0" w:firstRowFirstColumn="0" w:firstRowLastColumn="0" w:lastRowFirstColumn="0" w:lastRowLastColumn="0"/>
+            </w:pPr>
+            <w:r>
+              <w:t>Associa gli iscritti alle transazioni per la sottoscrizione di assicurazioni, abbonamenti e acquisti di prodotti</w:t>
+            </w:r>
+          </w:p>
+        </w:tc>
+        <w:tc>
+          <w:tcPr>
+            <w:tcW w:w="2407" w:type="dxa"/>
+          </w:tcPr>
+          <w:p>
+            <w:pPr>
+              <w:cnfStyle w:val="000000100000" w:firstRow="0" w:lastRow="0" w:firstColumn="0" w:lastColumn="0" w:oddVBand="0" w:evenVBand="0" w:oddHBand="1" w:evenHBand="0" w:firstRowFirstColumn="0" w:firstRowLastColumn="0" w:lastRowFirstColumn="0" w:lastRowLastColumn="0"/>
+            </w:pPr>
+            <w:r>
+              <w:t>Iscritto(</w:t>
+            </w:r>
+            <w:proofErr w:type="gramStart"/>
+            <w:r>
+              <w:t>0,N</w:t>
+            </w:r>
+            <w:proofErr w:type="gramEnd"/>
+            <w:r>
+              <w:t>),</w:t>
+            </w:r>
+          </w:p>
+          <w:p>
+            <w:pPr>
+              <w:cnfStyle w:val="000000100000" w:firstRow="0" w:lastRow="0" w:firstColumn="0" w:lastColumn="0" w:oddVBand="0" w:evenVBand="0" w:oddHBand="1" w:evenHBand="0" w:firstRowFirstColumn="0" w:firstRowLastColumn="0" w:lastRowFirstColumn="0" w:lastRowLastColumn="0"/>
+            </w:pPr>
+            <w:r>
+              <w:t xml:space="preserve">Transazione </w:t>
+            </w:r>
+            <w:proofErr w:type="gramStart"/>
+            <w:r>
+              <w:t>abbonamento(</w:t>
+            </w:r>
+            <w:proofErr w:type="gramEnd"/>
+            <w:r>
+              <w:t>1,1),</w:t>
+            </w:r>
+          </w:p>
+          <w:p>
+            <w:pPr>
+              <w:cnfStyle w:val="000000100000" w:firstRow="0" w:lastRow="0" w:firstColumn="0" w:lastColumn="0" w:oddVBand="0" w:evenVBand="0" w:oddHBand="1" w:evenHBand="0" w:firstRowFirstColumn="0" w:firstRowLastColumn="0" w:lastRowFirstColumn="0" w:lastRowLastColumn="0"/>
+            </w:pPr>
+            <w:r>
+              <w:t xml:space="preserve">Transazione </w:t>
+            </w:r>
+            <w:proofErr w:type="gramStart"/>
+            <w:r>
+              <w:t>assicurazione(</w:t>
+            </w:r>
+            <w:proofErr w:type="gramEnd"/>
+            <w:r>
+              <w:t>1,1),</w:t>
+            </w:r>
+          </w:p>
+          <w:p>
+            <w:pPr>
+              <w:cnfStyle w:val="000000100000" w:firstRow="0" w:lastRow="0" w:firstColumn="0" w:lastColumn="0" w:oddVBand="0" w:evenVBand="0" w:oddHBand="1" w:evenHBand="0" w:firstRowFirstColumn="0" w:firstRowLastColumn="0" w:lastRowFirstColumn="0" w:lastRowLastColumn="0"/>
+            </w:pPr>
+            <w:r>
+              <w:t xml:space="preserve">Transazione </w:t>
+            </w:r>
+            <w:proofErr w:type="gramStart"/>
+            <w:r>
+              <w:t>acquisto(</w:t>
+            </w:r>
+            <w:proofErr w:type="gramEnd"/>
+            <w:r>
+              <w:t>1,1)</w:t>
+            </w:r>
+          </w:p>
+        </w:tc>
+        <w:tc>
+          <w:tcPr>
+            <w:tcW w:w="2407" w:type="dxa"/>
+          </w:tcPr>
+          <w:p>
+            <w:pPr>
+              <w:cnfStyle w:val="000000100000" w:firstRow="0" w:lastRow="0" w:firstColumn="0" w:lastColumn="0" w:oddVBand="0" w:evenVBand="0" w:oddHBand="1" w:evenHBand="0" w:firstRowFirstColumn="0" w:firstRowLastColumn="0" w:lastRowFirstColumn="0" w:lastRowLastColumn="0"/>
+            </w:pPr>
+            <w:r>
+              <w:t>***</w:t>
+            </w:r>
+          </w:p>
+        </w:tc>
+      </w:tr>
+      <w:tr>
+        <w:tc>
+          <w:tcPr>
+            <w:cnfStyle w:val="001000000000" w:firstRow="0" w:lastRow="0" w:firstColumn="1" w:lastColumn="0" w:oddVBand="0" w:evenVBand="0" w:oddHBand="0" w:evenHBand="0" w:firstRowFirstColumn="0" w:firstRowLastColumn="0" w:lastRowFirstColumn="0" w:lastRowLastColumn="0"/>
+            <w:tcW w:w="2407" w:type="dxa"/>
+          </w:tcPr>
+          <w:p>
+            <w:r>
+              <w:t>Esecuzione abbonamento</w:t>
+            </w:r>
+          </w:p>
+        </w:tc>
+        <w:tc>
+          <w:tcPr>
+            <w:tcW w:w="2407" w:type="dxa"/>
+          </w:tcPr>
+          <w:p>
+            <w:pPr>
+              <w:cnfStyle w:val="000000000000" w:firstRow="0" w:lastRow="0" w:firstColumn="0" w:lastColumn="0" w:oddVBand="0" w:evenVBand="0" w:oddHBand="0" w:evenHBand="0" w:firstRowFirstColumn="0" w:firstRowLastColumn="0" w:lastRowFirstColumn="0" w:lastRowLastColumn="0"/>
+            </w:pPr>
+            <w:r>
+              <w:t>Associa ogni transazione abbonamento agli effettivi abbonamenti acquistati</w:t>
+            </w:r>
+          </w:p>
+        </w:tc>
+        <w:tc>
+          <w:tcPr>
+            <w:tcW w:w="2407" w:type="dxa"/>
+          </w:tcPr>
+          <w:p>
+            <w:pPr>
+              <w:cnfStyle w:val="000000000000" w:firstRow="0" w:lastRow="0" w:firstColumn="0" w:lastColumn="0" w:oddVBand="0" w:evenVBand="0" w:oddHBand="0" w:evenHBand="0" w:firstRowFirstColumn="0" w:firstRowLastColumn="0" w:lastRowFirstColumn="0" w:lastRowLastColumn="0"/>
+            </w:pPr>
+            <w:r>
+              <w:t>Transazione abbonamento(</w:t>
+            </w:r>
+            <w:proofErr w:type="gramStart"/>
+            <w:r>
+              <w:t>1,N</w:t>
+            </w:r>
+            <w:proofErr w:type="gramEnd"/>
+            <w:r>
+              <w:t>),</w:t>
+            </w:r>
+          </w:p>
+          <w:p>
+            <w:pPr>
+              <w:cnfStyle w:val="000000000000" w:firstRow="0" w:lastRow="0" w:firstColumn="0" w:lastColumn="0" w:oddVBand="0" w:evenVBand="0" w:oddHBand="0" w:evenHBand="0" w:firstRowFirstColumn="0" w:firstRowLastColumn="0" w:lastRowFirstColumn="0" w:lastRowLastColumn="0"/>
+            </w:pPr>
+            <w:proofErr w:type="gramStart"/>
+            <w:r>
+              <w:t>Abbonamento(</w:t>
+            </w:r>
+            <w:proofErr w:type="gramEnd"/>
+            <w:r>
+              <w:t>1,1)</w:t>
+            </w:r>
+          </w:p>
+        </w:tc>
+        <w:tc>
+          <w:tcPr>
+            <w:tcW w:w="2407" w:type="dxa"/>
+          </w:tcPr>
+          <w:p>
+            <w:pPr>
+              <w:cnfStyle w:val="000000000000" w:firstRow="0" w:lastRow="0" w:firstColumn="0" w:lastColumn="0" w:oddVBand="0" w:evenVBand="0" w:oddHBand="0" w:evenHBand="0" w:firstRowFirstColumn="0" w:firstRowLastColumn="0" w:lastRowFirstColumn="0" w:lastRowLastColumn="0"/>
+            </w:pPr>
+            <w:r>
+              <w:t>***</w:t>
+            </w:r>
+          </w:p>
+        </w:tc>
+      </w:tr>
+      <w:tr>
+        <w:trPr>
+          <w:cnfStyle w:val="000000100000" w:firstRow="0" w:lastRow="0" w:firstColumn="0" w:lastColumn="0" w:oddVBand="0" w:evenVBand="0" w:oddHBand="1" w:evenHBand="0" w:firstRowFirstColumn="0" w:firstRowLastColumn="0" w:lastRowFirstColumn="0" w:lastRowLastColumn="0"/>
+        </w:trPr>
+        <w:tc>
+          <w:tcPr>
+            <w:cnfStyle w:val="001000000000" w:firstRow="0" w:lastRow="0" w:firstColumn="1" w:lastColumn="0" w:oddVBand="0" w:evenVBand="0" w:oddHBand="0" w:evenHBand="0" w:firstRowFirstColumn="0" w:firstRowLastColumn="0" w:lastRowFirstColumn="0" w:lastRowLastColumn="0"/>
+            <w:tcW w:w="2407" w:type="dxa"/>
+          </w:tcPr>
+          <w:p>
+            <w:r>
+              <w:t>Esecuzione assicurazione</w:t>
+            </w:r>
+          </w:p>
+        </w:tc>
+        <w:tc>
+          <w:tcPr>
+            <w:tcW w:w="2407" w:type="dxa"/>
+          </w:tcPr>
+          <w:p>
+            <w:pPr>
+              <w:cnfStyle w:val="000000100000" w:firstRow="0" w:lastRow="0" w:firstColumn="0" w:lastColumn="0" w:oddVBand="0" w:evenVBand="0" w:oddHBand="1" w:evenHBand="0" w:firstRowFirstColumn="0" w:firstRowLastColumn="0" w:lastRowFirstColumn="0" w:lastRowLastColumn="0"/>
+            </w:pPr>
+            <w:r>
+              <w:t>Associa ogni transazione assicurazione all’ assicurazione sottoscritta</w:t>
+            </w:r>
+          </w:p>
+        </w:tc>
+        <w:tc>
+          <w:tcPr>
+            <w:tcW w:w="2407" w:type="dxa"/>
+          </w:tcPr>
+          <w:p>
+            <w:pPr>
+              <w:cnfStyle w:val="000000100000" w:firstRow="0" w:lastRow="0" w:firstColumn="0" w:lastColumn="0" w:oddVBand="0" w:evenVBand="0" w:oddHBand="1" w:evenHBand="0" w:firstRowFirstColumn="0" w:firstRowLastColumn="0" w:lastRowFirstColumn="0" w:lastRowLastColumn="0"/>
+            </w:pPr>
+            <w:r>
+              <w:t xml:space="preserve">Transazione </w:t>
+            </w:r>
+            <w:proofErr w:type="gramStart"/>
+            <w:r>
+              <w:t>assicurazione(</w:t>
+            </w:r>
+            <w:proofErr w:type="gramEnd"/>
+            <w:r>
+              <w:t>1,1),</w:t>
+            </w:r>
+          </w:p>
+          <w:p>
+            <w:pPr>
+              <w:cnfStyle w:val="000000100000" w:firstRow="0" w:lastRow="0" w:firstColumn="0" w:lastColumn="0" w:oddVBand="0" w:evenVBand="0" w:oddHBand="1" w:evenHBand="0" w:firstRowFirstColumn="0" w:firstRowLastColumn="0" w:lastRowFirstColumn="0" w:lastRowLastColumn="0"/>
+            </w:pPr>
+            <w:proofErr w:type="gramStart"/>
+            <w:r>
+              <w:t>Assicurazione(</w:t>
+            </w:r>
+            <w:proofErr w:type="gramEnd"/>
+            <w:r>
+              <w:t>1,1)</w:t>
+            </w:r>
+          </w:p>
+        </w:tc>
+        <w:tc>
+          <w:tcPr>
+            <w:tcW w:w="2407" w:type="dxa"/>
+          </w:tcPr>
+          <w:p>
+            <w:pPr>
+              <w:cnfStyle w:val="000000100000" w:firstRow="0" w:lastRow="0" w:firstColumn="0" w:lastColumn="0" w:oddVBand="0" w:evenVBand="0" w:oddHBand="1" w:evenHBand="0" w:firstRowFirstColumn="0" w:firstRowLastColumn="0" w:lastRowFirstColumn="0" w:lastRowLastColumn="0"/>
+            </w:pPr>
+            <w:r>
+              <w:t>***</w:t>
+            </w:r>
+          </w:p>
+        </w:tc>
+      </w:tr>
+      <w:tr>
+        <w:tc>
+          <w:tcPr>
+            <w:cnfStyle w:val="001000000000" w:firstRow="0" w:lastRow="0" w:firstColumn="1" w:lastColumn="0" w:oddVBand="0" w:evenVBand="0" w:oddHBand="0" w:evenHBand="0" w:firstRowFirstColumn="0" w:firstRowLastColumn="0" w:lastRowFirstColumn="0" w:lastRowLastColumn="0"/>
+            <w:tcW w:w="2407" w:type="dxa"/>
+          </w:tcPr>
+          <w:p>
+            <w:r>
+              <w:t>Esecuzione prodotto</w:t>
+            </w:r>
+          </w:p>
+        </w:tc>
+        <w:tc>
+          <w:tcPr>
+            <w:tcW w:w="2407" w:type="dxa"/>
+          </w:tcPr>
+          <w:p>
+            <w:pPr>
+              <w:cnfStyle w:val="000000000000" w:firstRow="0" w:lastRow="0" w:firstColumn="0" w:lastColumn="0" w:oddVBand="0" w:evenVBand="0" w:oddHBand="0" w:evenHBand="0" w:firstRowFirstColumn="0" w:firstRowLastColumn="0" w:lastRowFirstColumn="0" w:lastRowLastColumn="0"/>
+            </w:pPr>
+            <w:r>
+              <w:t>Associa ogni transazione acquisto agli effettivi prodotti acquistati</w:t>
+            </w:r>
+          </w:p>
+        </w:tc>
+        <w:tc>
+          <w:tcPr>
+            <w:tcW w:w="2407" w:type="dxa"/>
+          </w:tcPr>
+          <w:p>
+            <w:pPr>
+              <w:cnfStyle w:val="000000000000" w:firstRow="0" w:lastRow="0" w:firstColumn="0" w:lastColumn="0" w:oddVBand="0" w:evenVBand="0" w:oddHBand="0" w:evenHBand="0" w:firstRowFirstColumn="0" w:firstRowLastColumn="0" w:lastRowFirstColumn="0" w:lastRowLastColumn="0"/>
+            </w:pPr>
+            <w:r>
+              <w:t>Transazione acquisto(</w:t>
+            </w:r>
+            <w:proofErr w:type="gramStart"/>
+            <w:r>
+              <w:t>1,N</w:t>
+            </w:r>
+            <w:proofErr w:type="gramEnd"/>
+            <w:r>
+              <w:t>),</w:t>
+            </w:r>
+          </w:p>
+          <w:p>
+            <w:pPr>
+              <w:cnfStyle w:val="000000000000" w:firstRow="0" w:lastRow="0" w:firstColumn="0" w:lastColumn="0" w:oddVBand="0" w:evenVBand="0" w:oddHBand="0" w:evenHBand="0" w:firstRowFirstColumn="0" w:firstRowLastColumn="0" w:lastRowFirstColumn="0" w:lastRowLastColumn="0"/>
+            </w:pPr>
+            <w:proofErr w:type="gramStart"/>
+            <w:r>
+              <w:t>Prodotto(</w:t>
+            </w:r>
+            <w:proofErr w:type="gramEnd"/>
+            <w:r>
+              <w:t>1,1)</w:t>
+            </w:r>
+          </w:p>
+        </w:tc>
+        <w:tc>
+          <w:tcPr>
+            <w:tcW w:w="2407" w:type="dxa"/>
+          </w:tcPr>
+          <w:p>
+            <w:pPr>
+              <w:cnfStyle w:val="000000000000" w:firstRow="0" w:lastRow="0" w:firstColumn="0" w:lastColumn="0" w:oddVBand="0" w:evenVBand="0" w:oddHBand="0" w:evenHBand="0" w:firstRowFirstColumn="0" w:firstRowLastColumn="0" w:lastRowFirstColumn="0" w:lastRowLastColumn="0"/>
+            </w:pPr>
+            <w:r>
+              <w:t>Quantità(numerico): indica il numero di copie di quell’ articolo acquistate nella transazione</w:t>
+            </w:r>
+          </w:p>
+        </w:tc>
+      </w:tr>
+      <w:tr>
+        <w:trPr>
+          <w:cnfStyle w:val="000000100000" w:firstRow="0" w:lastRow="0" w:firstColumn="0" w:lastColumn="0" w:oddVBand="0" w:evenVBand="0" w:oddHBand="1" w:evenHBand="0" w:firstRowFirstColumn="0" w:firstRowLastColumn="0" w:lastRowFirstColumn="0" w:lastRowLastColumn="0"/>
+        </w:trPr>
+        <w:tc>
+          <w:tcPr>
+            <w:cnfStyle w:val="001000000000" w:firstRow="0" w:lastRow="0" w:firstColumn="1" w:lastColumn="0" w:oddVBand="0" w:evenVBand="0" w:oddHBand="0" w:evenHBand="0" w:firstRowFirstColumn="0" w:firstRowLastColumn="0" w:lastRowFirstColumn="0" w:lastRowLastColumn="0"/>
+            <w:tcW w:w="2407" w:type="dxa"/>
+          </w:tcPr>
+          <w:p>
+            <w:r>
+              <w:t>Esecuzione busta paga</w:t>
+            </w:r>
+          </w:p>
+        </w:tc>
+        <w:tc>
+          <w:tcPr>
+            <w:tcW w:w="2407" w:type="dxa"/>
+          </w:tcPr>
+          <w:p>
+            <w:pPr>
+              <w:cnfStyle w:val="000000100000" w:firstRow="0" w:lastRow="0" w:firstColumn="0" w:lastColumn="0" w:oddVBand="0" w:evenVBand="0" w:oddHBand="1" w:evenHBand="0" w:firstRowFirstColumn="0" w:firstRowLastColumn="0" w:lastRowFirstColumn="0" w:lastRowLastColumn="0"/>
+            </w:pPr>
+            <w:r>
+              <w:t>Associa ogni transazione busta paga alla busta paga effettiva rilasciata</w:t>
+            </w:r>
+          </w:p>
+        </w:tc>
+        <w:tc>
+          <w:tcPr>
+            <w:tcW w:w="2407" w:type="dxa"/>
+          </w:tcPr>
+          <w:p>
+            <w:pPr>
+              <w:cnfStyle w:val="000000100000" w:firstRow="0" w:lastRow="0" w:firstColumn="0" w:lastColumn="0" w:oddVBand="0" w:evenVBand="0" w:oddHBand="1" w:evenHBand="0" w:firstRowFirstColumn="0" w:firstRowLastColumn="0" w:lastRowFirstColumn="0" w:lastRowLastColumn="0"/>
+            </w:pPr>
+            <w:r>
+              <w:t>Transazione Busta Paga(</w:t>
+            </w:r>
+            <w:proofErr w:type="gramStart"/>
+            <w:r>
+              <w:t>1,N</w:t>
+            </w:r>
+            <w:proofErr w:type="gramEnd"/>
+            <w:r>
+              <w:t>),</w:t>
+            </w:r>
+          </w:p>
+          <w:p>
+            <w:pPr>
+              <w:cnfStyle w:val="000000100000" w:firstRow="0" w:lastRow="0" w:firstColumn="0" w:lastColumn="0" w:oddVBand="0" w:evenVBand="0" w:oddHBand="1" w:evenHBand="0" w:firstRowFirstColumn="0" w:firstRowLastColumn="0" w:lastRowFirstColumn="0" w:lastRowLastColumn="0"/>
+            </w:pPr>
+            <w:r>
+              <w:t xml:space="preserve">Busta </w:t>
+            </w:r>
+            <w:proofErr w:type="gramStart"/>
+            <w:r>
+              <w:t>Paga(</w:t>
+            </w:r>
+            <w:proofErr w:type="gramEnd"/>
+            <w:r>
+              <w:t>1,1)</w:t>
+            </w:r>
+          </w:p>
+        </w:tc>
+        <w:tc>
+          <w:tcPr>
+            <w:tcW w:w="2407" w:type="dxa"/>
+          </w:tcPr>
+          <w:p>
+            <w:pPr>
+              <w:cnfStyle w:val="000000100000" w:firstRow="0" w:lastRow="0" w:firstColumn="0" w:lastColumn="0" w:oddVBand="0" w:evenVBand="0" w:oddHBand="1" w:evenHBand="0" w:firstRowFirstColumn="0" w:firstRowLastColumn="0" w:lastRowFirstColumn="0" w:lastRowLastColumn="0"/>
+            </w:pPr>
+            <w:r>
+              <w:t>***</w:t>
+            </w:r>
+          </w:p>
+        </w:tc>
+      </w:tr>
+      <w:tr>
+        <w:tc>
+          <w:tcPr>
+            <w:cnfStyle w:val="001000000000" w:firstRow="0" w:lastRow="0" w:firstColumn="1" w:lastColumn="0" w:oddVBand="0" w:evenVBand="0" w:oddHBand="0" w:evenHBand="0" w:firstRowFirstColumn="0" w:firstRowLastColumn="0" w:lastRowFirstColumn="0" w:lastRowLastColumn="0"/>
+            <w:tcW w:w="2407" w:type="dxa"/>
+          </w:tcPr>
+          <w:p>
+            <w:r>
+              <w:t>Riscossione</w:t>
+            </w:r>
+          </w:p>
+        </w:tc>
+        <w:tc>
+          <w:tcPr>
+            <w:tcW w:w="2407" w:type="dxa"/>
+          </w:tcPr>
+          <w:p>
+            <w:pPr>
+              <w:cnfStyle w:val="000000000000" w:firstRow="0" w:lastRow="0" w:firstColumn="0" w:lastColumn="0" w:oddVBand="0" w:evenVBand="0" w:oddHBand="0" w:evenHBand="0" w:firstRowFirstColumn="0" w:firstRowLastColumn="0" w:lastRowFirstColumn="0" w:lastRowLastColumn="0"/>
+            </w:pPr>
+            <w:r>
+              <w:t>Associa ogni busta paga al dipendente a cui viene rilasciata</w:t>
+            </w:r>
+          </w:p>
+        </w:tc>
+        <w:tc>
+          <w:tcPr>
+            <w:tcW w:w="2407" w:type="dxa"/>
+          </w:tcPr>
+          <w:p>
+            <w:pPr>
+              <w:cnfStyle w:val="000000000000" w:firstRow="0" w:lastRow="0" w:firstColumn="0" w:lastColumn="0" w:oddVBand="0" w:evenVBand="0" w:oddHBand="0" w:evenHBand="0" w:firstRowFirstColumn="0" w:firstRowLastColumn="0" w:lastRowFirstColumn="0" w:lastRowLastColumn="0"/>
+            </w:pPr>
+            <w:r>
+              <w:t>Dipendente(</w:t>
+            </w:r>
+            <w:proofErr w:type="gramStart"/>
+            <w:r>
+              <w:t>1,N</w:t>
+            </w:r>
+            <w:proofErr w:type="gramEnd"/>
+            <w:r>
+              <w:t>),</w:t>
+            </w:r>
+          </w:p>
+          <w:p>
+            <w:pPr>
+              <w:cnfStyle w:val="000000000000" w:firstRow="0" w:lastRow="0" w:firstColumn="0" w:lastColumn="0" w:oddVBand="0" w:evenVBand="0" w:oddHBand="0" w:evenHBand="0" w:firstRowFirstColumn="0" w:firstRowLastColumn="0" w:lastRowFirstColumn="0" w:lastRowLastColumn="0"/>
+            </w:pPr>
+            <w:r>
+              <w:t xml:space="preserve">Busta </w:t>
+            </w:r>
+            <w:proofErr w:type="gramStart"/>
+            <w:r>
+              <w:t>paga(</w:t>
+            </w:r>
+            <w:proofErr w:type="gramEnd"/>
+            <w:r>
+              <w:t>1,1)</w:t>
+            </w:r>
+          </w:p>
+        </w:tc>
+        <w:tc>
+          <w:tcPr>
+            <w:tcW w:w="2407" w:type="dxa"/>
+          </w:tcPr>
+          <w:p>
+            <w:pPr>
+              <w:cnfStyle w:val="000000000000" w:firstRow="0" w:lastRow="0" w:firstColumn="0" w:lastColumn="0" w:oddVBand="0" w:evenVBand="0" w:oddHBand="0" w:evenHBand="0" w:firstRowFirstColumn="0" w:firstRowLastColumn="0" w:lastRowFirstColumn="0" w:lastRowLastColumn="0"/>
+            </w:pPr>
+            <w:r>
+              <w:t>***</w:t>
+            </w:r>
+          </w:p>
+        </w:tc>
+      </w:tr>
+      <w:tr>
+        <w:trPr>
+          <w:cnfStyle w:val="000000100000" w:firstRow="0" w:lastRow="0" w:firstColumn="0" w:lastColumn="0" w:oddVBand="0" w:evenVBand="0" w:oddHBand="1" w:evenHBand="0" w:firstRowFirstColumn="0" w:firstRowLastColumn="0" w:lastRowFirstColumn="0" w:lastRowLastColumn="0"/>
+        </w:trPr>
+        <w:tc>
+          <w:tcPr>
+            <w:cnfStyle w:val="001000000000" w:firstRow="0" w:lastRow="0" w:firstColumn="1" w:lastColumn="0" w:oddVBand="0" w:evenVBand="0" w:oddHBand="0" w:evenHBand="0" w:firstRowFirstColumn="0" w:firstRowLastColumn="0" w:lastRowFirstColumn="0" w:lastRowLastColumn="0"/>
+            <w:tcW w:w="2407" w:type="dxa"/>
+          </w:tcPr>
+          <w:p>
+            <w:r>
+              <w:t>Registrazione abbonamento</w:t>
+            </w:r>
+          </w:p>
+        </w:tc>
+        <w:tc>
+          <w:tcPr>
+            <w:tcW w:w="2407" w:type="dxa"/>
+          </w:tcPr>
+          <w:p>
+            <w:pPr>
+              <w:cnfStyle w:val="000000100000" w:firstRow="0" w:lastRow="0" w:firstColumn="0" w:lastColumn="0" w:oddVBand="0" w:evenVBand="0" w:oddHBand="1" w:evenHBand="0" w:firstRowFirstColumn="0" w:firstRowLastColumn="0" w:lastRowFirstColumn="0" w:lastRowLastColumn="0"/>
+            </w:pPr>
+            <w:r>
+              <w:t>Associa ogni abbonamento con il dipendente di segreteria che lo ha registrato</w:t>
+            </w:r>
+          </w:p>
+        </w:tc>
+        <w:tc>
+          <w:tcPr>
+            <w:tcW w:w="2407" w:type="dxa"/>
+          </w:tcPr>
+          <w:p>
+            <w:pPr>
+              <w:cnfStyle w:val="000000100000" w:firstRow="0" w:lastRow="0" w:firstColumn="0" w:lastColumn="0" w:oddVBand="0" w:evenVBand="0" w:oddHBand="1" w:evenHBand="0" w:firstRowFirstColumn="0" w:firstRowLastColumn="0" w:lastRowFirstColumn="0" w:lastRowLastColumn="0"/>
+            </w:pPr>
+            <w:r>
+              <w:t>Segreteria(</w:t>
+            </w:r>
+            <w:proofErr w:type="gramStart"/>
+            <w:r>
+              <w:t>0,N</w:t>
+            </w:r>
+            <w:proofErr w:type="gramEnd"/>
+            <w:r>
+              <w:t>),</w:t>
+            </w:r>
+          </w:p>
+          <w:p>
+            <w:pPr>
+              <w:cnfStyle w:val="000000100000" w:firstRow="0" w:lastRow="0" w:firstColumn="0" w:lastColumn="0" w:oddVBand="0" w:evenVBand="0" w:oddHBand="1" w:evenHBand="0" w:firstRowFirstColumn="0" w:firstRowLastColumn="0" w:lastRowFirstColumn="0" w:lastRowLastColumn="0"/>
+            </w:pPr>
+            <w:proofErr w:type="gramStart"/>
+            <w:r>
+              <w:t>Abbonamento(</w:t>
+            </w:r>
+            <w:proofErr w:type="gramEnd"/>
+            <w:r>
+              <w:t>0,1)</w:t>
+            </w:r>
+          </w:p>
+        </w:tc>
+        <w:tc>
+          <w:tcPr>
+            <w:tcW w:w="2407" w:type="dxa"/>
+          </w:tcPr>
+          <w:p>
+            <w:pPr>
+              <w:cnfStyle w:val="000000100000" w:firstRow="0" w:lastRow="0" w:firstColumn="0" w:lastColumn="0" w:oddVBand="0" w:evenVBand="0" w:oddHBand="1" w:evenHBand="0" w:firstRowFirstColumn="0" w:firstRowLastColumn="0" w:lastRowFirstColumn="0" w:lastRowLastColumn="0"/>
+            </w:pPr>
+            <w:r>
+              <w:t>***</w:t>
+            </w:r>
+          </w:p>
+        </w:tc>
+      </w:tr>
+      <w:tr>
+        <w:tc>
+          <w:tcPr>
+            <w:cnfStyle w:val="001000000000" w:firstRow="0" w:lastRow="0" w:firstColumn="1" w:lastColumn="0" w:oddVBand="0" w:evenVBand="0" w:oddHBand="0" w:evenHBand="0" w:firstRowFirstColumn="0" w:firstRowLastColumn="0" w:lastRowFirstColumn="0" w:lastRowLastColumn="0"/>
+            <w:tcW w:w="2407" w:type="dxa"/>
+          </w:tcPr>
+          <w:p>
+            <w:r>
+              <w:t>Registrazione assicurazione</w:t>
+            </w:r>
+          </w:p>
+        </w:tc>
+        <w:tc>
+          <w:tcPr>
+            <w:tcW w:w="2407" w:type="dxa"/>
+          </w:tcPr>
+          <w:p>
+            <w:pPr>
+              <w:cnfStyle w:val="000000000000" w:firstRow="0" w:lastRow="0" w:firstColumn="0" w:lastColumn="0" w:oddVBand="0" w:evenVBand="0" w:oddHBand="0" w:evenHBand="0" w:firstRowFirstColumn="0" w:firstRowLastColumn="0" w:lastRowFirstColumn="0" w:lastRowLastColumn="0"/>
+            </w:pPr>
+            <w:r>
+              <w:t>Associa ogni assicurazione con il dipendente di segreteria che la ha registrata</w:t>
+            </w:r>
+          </w:p>
+        </w:tc>
+        <w:tc>
+          <w:tcPr>
+            <w:tcW w:w="2407" w:type="dxa"/>
+          </w:tcPr>
+          <w:p>
+            <w:pPr>
+              <w:cnfStyle w:val="000000000000" w:firstRow="0" w:lastRow="0" w:firstColumn="0" w:lastColumn="0" w:oddVBand="0" w:evenVBand="0" w:oddHBand="0" w:evenHBand="0" w:firstRowFirstColumn="0" w:firstRowLastColumn="0" w:lastRowFirstColumn="0" w:lastRowLastColumn="0"/>
+            </w:pPr>
+            <w:r>
+              <w:t>Segreteria(</w:t>
+            </w:r>
+            <w:proofErr w:type="gramStart"/>
+            <w:r>
+              <w:t>0,N</w:t>
+            </w:r>
+            <w:proofErr w:type="gramEnd"/>
+            <w:r>
+              <w:t>),</w:t>
+            </w:r>
+          </w:p>
+          <w:p>
+            <w:pPr>
+              <w:cnfStyle w:val="000000000000" w:firstRow="0" w:lastRow="0" w:firstColumn="0" w:lastColumn="0" w:oddVBand="0" w:evenVBand="0" w:oddHBand="0" w:evenHBand="0" w:firstRowFirstColumn="0" w:firstRowLastColumn="0" w:lastRowFirstColumn="0" w:lastRowLastColumn="0"/>
+            </w:pPr>
+            <w:proofErr w:type="gramStart"/>
+            <w:r>
+              <w:t>Assicurazione(</w:t>
+            </w:r>
+            <w:proofErr w:type="gramEnd"/>
+            <w:r>
+              <w:t>0,1)</w:t>
+            </w:r>
+          </w:p>
+        </w:tc>
+        <w:tc>
+          <w:tcPr>
+            <w:tcW w:w="2407" w:type="dxa"/>
+          </w:tcPr>
+          <w:p>
+            <w:pPr>
+              <w:cnfStyle w:val="000000000000" w:firstRow="0" w:lastRow="0" w:firstColumn="0" w:lastColumn="0" w:oddVBand="0" w:evenVBand="0" w:oddHBand="0" w:evenHBand="0" w:firstRowFirstColumn="0" w:firstRowLastColumn="0" w:lastRowFirstColumn="0" w:lastRowLastColumn="0"/>
+            </w:pPr>
+            <w:r>
+              <w:t>***</w:t>
+            </w:r>
+          </w:p>
+        </w:tc>
+      </w:tr>
+      <w:tr>
+        <w:trPr>
+          <w:cnfStyle w:val="000000100000" w:firstRow="0" w:lastRow="0" w:firstColumn="0" w:lastColumn="0" w:oddVBand="0" w:evenVBand="0" w:oddHBand="1" w:evenHBand="0" w:firstRowFirstColumn="0" w:firstRowLastColumn="0" w:lastRowFirstColumn="0" w:lastRowLastColumn="0"/>
+        </w:trPr>
+        <w:tc>
+          <w:tcPr>
+            <w:cnfStyle w:val="001000000000" w:firstRow="0" w:lastRow="0" w:firstColumn="1" w:lastColumn="0" w:oddVBand="0" w:evenVBand="0" w:oddHBand="0" w:evenHBand="0" w:firstRowFirstColumn="0" w:firstRowLastColumn="0" w:lastRowFirstColumn="0" w:lastRowLastColumn="0"/>
+            <w:tcW w:w="2407" w:type="dxa"/>
+          </w:tcPr>
+          <w:p>
+            <w:r>
+              <w:t>Registrazione Prodotto</w:t>
+            </w:r>
+          </w:p>
+        </w:tc>
+        <w:tc>
+          <w:tcPr>
+            <w:tcW w:w="2407" w:type="dxa"/>
+          </w:tcPr>
+          <w:p>
+            <w:pPr>
+              <w:cnfStyle w:val="000000100000" w:firstRow="0" w:lastRow="0" w:firstColumn="0" w:lastColumn="0" w:oddVBand="0" w:evenVBand="0" w:oddHBand="1" w:evenHBand="0" w:firstRowFirstColumn="0" w:firstRowLastColumn="0" w:lastRowFirstColumn="0" w:lastRowLastColumn="0"/>
+            </w:pPr>
+            <w:r>
+              <w:t>Associa ogni prodotto con il dipendente di segreteria che lo ha registrato</w:t>
+            </w:r>
+          </w:p>
+        </w:tc>
+        <w:tc>
+          <w:tcPr>
+            <w:tcW w:w="2407" w:type="dxa"/>
+          </w:tcPr>
+          <w:p>
+            <w:pPr>
+              <w:cnfStyle w:val="000000100000" w:firstRow="0" w:lastRow="0" w:firstColumn="0" w:lastColumn="0" w:oddVBand="0" w:evenVBand="0" w:oddHBand="1" w:evenHBand="0" w:firstRowFirstColumn="0" w:firstRowLastColumn="0" w:lastRowFirstColumn="0" w:lastRowLastColumn="0"/>
+            </w:pPr>
+            <w:r>
+              <w:t>Segreteria(</w:t>
+            </w:r>
+            <w:proofErr w:type="gramStart"/>
+            <w:r>
+              <w:t>0,N</w:t>
+            </w:r>
+            <w:proofErr w:type="gramEnd"/>
+            <w:r>
+              <w:t>),</w:t>
+            </w:r>
+          </w:p>
+          <w:p>
+            <w:pPr>
+              <w:cnfStyle w:val="000000100000" w:firstRow="0" w:lastRow="0" w:firstColumn="0" w:lastColumn="0" w:oddVBand="0" w:evenVBand="0" w:oddHBand="1" w:evenHBand="0" w:firstRowFirstColumn="0" w:firstRowLastColumn="0" w:lastRowFirstColumn="0" w:lastRowLastColumn="0"/>
+            </w:pPr>
+            <w:proofErr w:type="gramStart"/>
+            <w:r>
+              <w:t>Prodotto(</w:t>
+            </w:r>
+            <w:proofErr w:type="gramEnd"/>
+            <w:r>
+              <w:t>0,1)</w:t>
+            </w:r>
+          </w:p>
+        </w:tc>
+        <w:tc>
+          <w:tcPr>
+            <w:tcW w:w="2407" w:type="dxa"/>
+          </w:tcPr>
+          <w:p>
+            <w:pPr>
+              <w:cnfStyle w:val="000000100000" w:firstRow="0" w:lastRow="0" w:firstColumn="0" w:lastColumn="0" w:oddVBand="0" w:evenVBand="0" w:oddHBand="1" w:evenHBand="0" w:firstRowFirstColumn="0" w:firstRowLastColumn="0" w:lastRowFirstColumn="0" w:lastRowLastColumn="0"/>
+            </w:pPr>
+            <w:r>
+              <w:t>***</w:t>
+            </w:r>
+          </w:p>
+        </w:tc>
+      </w:tr>
+      <w:tr>
+        <w:tc>
+          <w:tcPr>
+            <w:cnfStyle w:val="001000000000" w:firstRow="0" w:lastRow="0" w:firstColumn="1" w:lastColumn="0" w:oddVBand="0" w:evenVBand="0" w:oddHBand="0" w:evenHBand="0" w:firstRowFirstColumn="0" w:firstRowLastColumn="0" w:lastRowFirstColumn="0" w:lastRowLastColumn="0"/>
+            <w:tcW w:w="2407" w:type="dxa"/>
+          </w:tcPr>
+          <w:p>
+            <w:r>
+              <w:t>Registrazione Busta paga</w:t>
+            </w:r>
+          </w:p>
+        </w:tc>
+        <w:tc>
+          <w:tcPr>
+            <w:tcW w:w="2407" w:type="dxa"/>
+          </w:tcPr>
+          <w:p>
+            <w:pPr>
+              <w:cnfStyle w:val="000000000000" w:firstRow="0" w:lastRow="0" w:firstColumn="0" w:lastColumn="0" w:oddVBand="0" w:evenVBand="0" w:oddHBand="0" w:evenHBand="0" w:firstRowFirstColumn="0" w:firstRowLastColumn="0" w:lastRowFirstColumn="0" w:lastRowLastColumn="0"/>
+            </w:pPr>
+            <w:r>
+              <w:t>Associa ogni busta paga con il dipendente di segreteria che la ha registrata</w:t>
+            </w:r>
+          </w:p>
+        </w:tc>
+        <w:tc>
+          <w:tcPr>
+            <w:tcW w:w="2407" w:type="dxa"/>
+          </w:tcPr>
+          <w:p>
+            <w:pPr>
+              <w:cnfStyle w:val="000000000000" w:firstRow="0" w:lastRow="0" w:firstColumn="0" w:lastColumn="0" w:oddVBand="0" w:evenVBand="0" w:oddHBand="0" w:evenHBand="0" w:firstRowFirstColumn="0" w:firstRowLastColumn="0" w:lastRowFirstColumn="0" w:lastRowLastColumn="0"/>
+            </w:pPr>
+            <w:r>
+              <w:t>Segreteria(</w:t>
+            </w:r>
+            <w:proofErr w:type="gramStart"/>
+            <w:r>
+              <w:t>1,N</w:t>
+            </w:r>
+            <w:proofErr w:type="gramEnd"/>
+            <w:r>
+              <w:t>),</w:t>
+            </w:r>
+          </w:p>
+          <w:p>
+            <w:pPr>
+              <w:cnfStyle w:val="000000000000" w:firstRow="0" w:lastRow="0" w:firstColumn="0" w:lastColumn="0" w:oddVBand="0" w:evenVBand="0" w:oddHBand="0" w:evenHBand="0" w:firstRowFirstColumn="0" w:firstRowLastColumn="0" w:lastRowFirstColumn="0" w:lastRowLastColumn="0"/>
+            </w:pPr>
+            <w:r>
+              <w:t xml:space="preserve">Busta </w:t>
+            </w:r>
+            <w:proofErr w:type="gramStart"/>
+            <w:r>
+              <w:t>Paga(</w:t>
+            </w:r>
+            <w:proofErr w:type="gramEnd"/>
+            <w:r>
+              <w:t>1,1)</w:t>
+            </w:r>
+          </w:p>
+        </w:tc>
+        <w:tc>
+          <w:tcPr>
+            <w:tcW w:w="2407" w:type="dxa"/>
+          </w:tcPr>
+          <w:p>
+            <w:pPr>
+              <w:cnfStyle w:val="000000000000" w:firstRow="0" w:lastRow="0" w:firstColumn="0" w:lastColumn="0" w:oddVBand="0" w:evenVBand="0" w:oddHBand="0" w:evenHBand="0" w:firstRowFirstColumn="0" w:firstRowLastColumn="0" w:lastRowFirstColumn="0" w:lastRowLastColumn="0"/>
+            </w:pPr>
+            <w:r>
+              <w:t>***</w:t>
+            </w:r>
+          </w:p>
+        </w:tc>
+      </w:tr>
+    </w:tbl>
+    <w:p/>
+    <w:p/>
+    <w:p>
+      <w:r>
+        <w:lastRenderedPageBreak/>
+        <w:t>Vincoli di integrità dei dati:</w:t>
+      </w:r>
+    </w:p>
+    <w:p>
+      <w:r>
+        <w:t xml:space="preserve">Regole di vincolo: </w:t>
+      </w:r>
+    </w:p>
+    <w:p>
+      <w:r>
+        <w:rPr>
+          <w:b/>
+          <w:bCs/>
+          <w:color w:val="ED7D31" w:themeColor="accent2"/>
+        </w:rPr>
+        <w:t>RV1</w:t>
+      </w:r>
+      <w:r>
+        <w:t xml:space="preserve">: Tutti gli attributi contenenti la parola “ora” rappresentano un ora e sono numeri interi compresi tra 0 e 23 </w:t>
+      </w:r>
+    </w:p>
+    <w:p>
+      <w:r>
+        <w:rPr>
+          <w:b/>
+          <w:bCs/>
+          <w:color w:val="ED7D31" w:themeColor="accent2"/>
+        </w:rPr>
+        <w:t>RV2</w:t>
+      </w:r>
+      <w:r>
+        <w:t>: Tutti gli attributi compositi di tipo data sono formati da un attributo “giorno”, uno “mese”, e uno “anno”, che sono tutti e tre numeri interi, che devono rappresentare una data coerente</w:t>
+      </w:r>
+    </w:p>
+    <w:p>
+      <w:r>
+        <w:rPr>
+          <w:b/>
+          <w:bCs/>
+          <w:color w:val="ED7D31" w:themeColor="accent2"/>
+        </w:rPr>
+        <w:t>RV3</w:t>
+      </w:r>
+      <w:r>
+        <w:t xml:space="preserve">: L’ attributo “recapito telefonico” </w:t>
+      </w:r>
+      <w:proofErr w:type="gramStart"/>
+      <w:r>
+        <w:t>dell’ entità</w:t>
+      </w:r>
+      <w:proofErr w:type="gramEnd"/>
+      <w:r>
+        <w:t xml:space="preserve"> istruttore deve rappresentare un numero di telefono valido</w:t>
+      </w:r>
+    </w:p>
+    <w:p>
+      <w:r>
+        <w:rPr>
+          <w:b/>
+          <w:bCs/>
+          <w:color w:val="ED7D31" w:themeColor="accent2"/>
+        </w:rPr>
+        <w:t>RV4</w:t>
+      </w:r>
+      <w:r>
+        <w:t xml:space="preserve">: L’ attributo composito dati anagrafici deve essere composto 4 </w:t>
+      </w:r>
+      <w:proofErr w:type="spellStart"/>
+      <w:r>
+        <w:t>attibuti</w:t>
+      </w:r>
+      <w:proofErr w:type="spellEnd"/>
+      <w:r>
+        <w:t xml:space="preserve">: nome(stringa), cognome(stringa), data di nascita(data), e codice fiscale(stringa), di cui data di nascita deve </w:t>
+      </w:r>
+      <w:proofErr w:type="spellStart"/>
+      <w:r>
+        <w:t>rappresentere</w:t>
+      </w:r>
+      <w:proofErr w:type="spellEnd"/>
+      <w:r>
+        <w:t xml:space="preserve"> una data valida (vedi RV2)</w:t>
+      </w:r>
+    </w:p>
+    <w:p>
+      <w:r>
+        <w:rPr>
+          <w:b/>
+          <w:bCs/>
+          <w:color w:val="ED7D31" w:themeColor="accent2"/>
+        </w:rPr>
+        <w:t>RV5</w:t>
+      </w:r>
+      <w:r>
+        <w:t>: gli attributi “importo” nelle specializzazioni di transazione deve corrispondere a una somma di denaro espressa in euro non negativa</w:t>
+      </w:r>
+    </w:p>
+    <w:p>
+      <w:r>
+        <w:rPr>
+          <w:b/>
+          <w:bCs/>
+          <w:color w:val="ED7D31" w:themeColor="accent2"/>
+        </w:rPr>
+        <w:t>RV6</w:t>
+      </w:r>
+      <w:r>
+        <w:t>: L’ attributo mensilità in busta paga deve essere un numero intero compreso tra 1 e 13 a rappresentare un mese stipendiabile o una tredicesima</w:t>
+      </w:r>
+    </w:p>
+    <w:p>
+      <w:r>
+        <w:rPr>
+          <w:b/>
+          <w:bCs/>
+          <w:color w:val="ED7D31" w:themeColor="accent2"/>
+        </w:rPr>
+        <w:t>RV7</w:t>
+      </w:r>
+      <w:r>
+        <w:t>: gli attributi e-mail nelle varie entità devono essere degli indirizzi e-mail validi</w:t>
+      </w:r>
+    </w:p>
+    <w:p>
+      <w:r>
+        <w:t xml:space="preserve">RV8: L’ attributo certificazione appartenente a istruttore deve essere una stringa che spieghi </w:t>
+      </w:r>
+      <w:proofErr w:type="gramStart"/>
+      <w:r>
+        <w:t>l’ abilitazione</w:t>
+      </w:r>
+      <w:proofErr w:type="gramEnd"/>
+      <w:r>
+        <w:t xml:space="preserve"> all’ insegnamento dei vari tipi di corso che l’ istruttore può insegnare, e deve essere coerente con la relazione insegnamento</w:t>
+      </w:r>
+    </w:p>
+    <w:p>
+      <w:pPr>
+        <w:jc w:val="both"/>
+      </w:pPr>
+      <w:r>
+        <w:rPr>
+          <w:b/>
+          <w:bCs/>
+          <w:color w:val="ED7D31" w:themeColor="accent2"/>
+        </w:rPr>
+        <w:t>RV9</w:t>
+      </w:r>
+      <w:r>
+        <w:t xml:space="preserve">: L’ attributo “ingressi” </w:t>
+      </w:r>
+      <w:proofErr w:type="gramStart"/>
+      <w:r>
+        <w:t>dell’ entità</w:t>
+      </w:r>
+      <w:proofErr w:type="gramEnd"/>
+      <w:r>
+        <w:t xml:space="preserve"> abbonamento deve essere un intero maggiore di 0.</w:t>
+      </w:r>
+    </w:p>
+    <w:p>
+      <w:pPr>
+        <w:jc w:val="both"/>
+      </w:pPr>
+      <w:r>
+        <w:rPr>
+          <w:b/>
+          <w:bCs/>
+          <w:color w:val="ED7D31" w:themeColor="accent2"/>
+        </w:rPr>
+        <w:t>RV10</w:t>
+      </w:r>
+      <w:r>
+        <w:t>: L’ attributo “luogo” di corso deve essere una stringa che può assumere solo 2 valori: “indoor” o “outdoor”</w:t>
+      </w:r>
+    </w:p>
+    <w:p>
+      <w:pPr>
+        <w:jc w:val="both"/>
+      </w:pPr>
+      <w:r>
+        <w:rPr>
+          <w:b/>
+          <w:bCs/>
+          <w:color w:val="ED7D31" w:themeColor="accent2"/>
+        </w:rPr>
+        <w:t>RV11</w:t>
+      </w:r>
+      <w:r>
+        <w:t xml:space="preserve">: L’ attributo “anno” </w:t>
+      </w:r>
+      <w:proofErr w:type="gramStart"/>
+      <w:r>
+        <w:t>dell’ entità</w:t>
+      </w:r>
+      <w:proofErr w:type="gramEnd"/>
+      <w:r>
+        <w:t xml:space="preserve"> busta paga deve essere un intero che rappresenta un anno in cui il dipendente ha lavorato per la società</w:t>
+      </w:r>
+    </w:p>
+    <w:p>
+      <w:pPr>
+        <w:jc w:val="both"/>
+      </w:pPr>
+      <w:r>
+        <w:rPr>
+          <w:b/>
+          <w:bCs/>
+          <w:color w:val="ED7D31" w:themeColor="accent2"/>
+        </w:rPr>
+        <w:t>RV12</w:t>
+      </w:r>
+      <w:r>
+        <w:t xml:space="preserve">: L’ attributo nome </w:t>
+      </w:r>
+      <w:proofErr w:type="gramStart"/>
+      <w:r>
+        <w:t>dell’ entità</w:t>
+      </w:r>
+      <w:proofErr w:type="gramEnd"/>
+      <w:r>
+        <w:t xml:space="preserve"> abbonamento (specializzato) deve essere una stringa che può assumere i valori contenuti nell’ attributo “nome” delle occorrenze dell’ entità “corso” </w:t>
+      </w:r>
+    </w:p>
+    <w:p>
+      <w:pPr>
+        <w:jc w:val="both"/>
+      </w:pPr>
+      <w:r>
+        <w:rPr>
+          <w:b/>
+          <w:bCs/>
+          <w:color w:val="ED7D31" w:themeColor="accent2"/>
+        </w:rPr>
+        <w:t>RV13</w:t>
+      </w:r>
+      <w:r>
+        <w:t>: L’ attributo “quantità” della relazione esecuzione prodotto deve essere un intero maggiore di 0.</w:t>
+      </w:r>
+    </w:p>
+    <w:p>
+      <w:pPr>
+        <w:jc w:val="both"/>
+      </w:pPr>
+      <w:r>
+        <w:rPr>
+          <w:b/>
+          <w:bCs/>
+          <w:color w:val="ED7D31" w:themeColor="accent2"/>
+        </w:rPr>
+        <w:t>RV14</w:t>
+      </w:r>
+      <w:r>
+        <w:t xml:space="preserve">: L’ attributo “durata” </w:t>
+      </w:r>
+      <w:proofErr w:type="gramStart"/>
+      <w:r>
+        <w:t>dell’ entità</w:t>
+      </w:r>
+      <w:proofErr w:type="gramEnd"/>
+      <w:r>
+        <w:t xml:space="preserve"> abbonamento deve essere una stringa che può assumere i valori: “mensile”, “semestrale” e “annuale”.</w:t>
+      </w:r>
+    </w:p>
+    <w:p>
+      <w:pPr>
+        <w:jc w:val="both"/>
+      </w:pPr>
+      <w:r>
+        <w:rPr>
+          <w:b/>
+          <w:bCs/>
+          <w:color w:val="ED7D31" w:themeColor="accent2"/>
+        </w:rPr>
+        <w:t>RV15</w:t>
+      </w:r>
+      <w:r>
+        <w:t xml:space="preserve">: L’ attributo “massimale” </w:t>
+      </w:r>
+      <w:proofErr w:type="gramStart"/>
+      <w:r>
+        <w:t>dell’ entità</w:t>
+      </w:r>
+      <w:proofErr w:type="gramEnd"/>
+      <w:r>
+        <w:t xml:space="preserve"> assicurazione deve rappresentare un numero di euro maggiore di 0</w:t>
+      </w:r>
+    </w:p>
+    <w:p>
+      <w:pPr>
+        <w:jc w:val="both"/>
+      </w:pPr>
+      <w:r>
+        <w:rPr>
+          <w:b/>
+          <w:bCs/>
+          <w:color w:val="ED7D31" w:themeColor="accent2"/>
+        </w:rPr>
+        <w:t>RV16</w:t>
+      </w:r>
+      <w:r>
+        <w:t xml:space="preserve">: Gli attributi “Capitale sociale”, “Liquidità </w:t>
+      </w:r>
+      <w:proofErr w:type="gramStart"/>
+      <w:r>
+        <w:t>differite“ e</w:t>
+      </w:r>
+      <w:proofErr w:type="gramEnd"/>
+      <w:r>
+        <w:t xml:space="preserve"> “Liquidità immediate” devono rappresentare somme di denaro maggiori o uguali di </w:t>
+      </w:r>
+      <w:r>
+        <w:rPr>
+          <w:rFonts w:ascii="Arial" w:hAnsi="Arial" w:cs="Arial"/>
+          <w:color w:val="202122"/>
+          <w:sz w:val="20"/>
+          <w:szCs w:val="20"/>
+          <w:shd w:val="clear" w:color="auto" w:fill="F9F9F9"/>
+        </w:rPr>
+        <w:t xml:space="preserve">€ </w:t>
+      </w:r>
+      <w:r>
+        <w:t>0,00</w:t>
+      </w:r>
+    </w:p>
+    <w:p>
+      <w:pPr>
+        <w:jc w:val="both"/>
+      </w:pPr>
+      <w:r>
+        <w:rPr>
+          <w:b/>
+          <w:bCs/>
+          <w:color w:val="ED7D31" w:themeColor="accent2"/>
+        </w:rPr>
+        <w:t>RV17</w:t>
+      </w:r>
+      <w:r>
+        <w:t xml:space="preserve">: L’ attributo “Anno” di bilancio si riferisce all’ anno di esercizio della società e deve quindi essere un numero </w:t>
+      </w:r>
+    </w:p>
+    <w:p>
+      <w:pPr>
+        <w:jc w:val="both"/>
+      </w:pPr>
+      <w:r>
+        <w:rPr>
+          <w:b/>
+          <w:bCs/>
+          <w:color w:val="ED7D31" w:themeColor="accent2"/>
+        </w:rPr>
+        <w:t>RV18</w:t>
+      </w:r>
+      <w:r>
+        <w:t xml:space="preserve">: L’ attributo “tipologia” </w:t>
+      </w:r>
+      <w:proofErr w:type="gramStart"/>
+      <w:r>
+        <w:t>dell’ entità</w:t>
+      </w:r>
+      <w:proofErr w:type="gramEnd"/>
+      <w:r>
+        <w:t xml:space="preserve"> “prodotto” deve essere una stringa che può assumere solo il valori: “scarpette”, “magnesite”, ”casco”, ”corda”, ”imbracatura”, ”moschettone”, “carrucola”, “picchetto”.</w:t>
+      </w:r>
+    </w:p>
+    <w:p/>
     <w:p/>
     <w:p>
       <w:pPr>
         <w:jc w:val="center"/>
       </w:pPr>
       <w:r>
-        <w:lastRenderedPageBreak/>
         <w:t>ANALISI DI QUALITÀ DELLO SCHEMA E-R</w:t>
       </w:r>
     </w:p>
@@ -4380,6 +7658,112 @@
       <w:contextualSpacing/>
     </w:pPr>
   </w:style>
+  <w:style w:type="table" w:styleId="Tabellagriglia5scura-colore3">
+    <w:name w:val="Grid Table 5 Dark Accent 3"/>
+    <w:basedOn w:val="Tabellanormale"/>
+    <w:uiPriority w:val="50"/>
+    <w:rsid w:val="00101EF4"/>
+    <w:pPr>
+      <w:spacing w:after="0" w:line="240" w:lineRule="auto"/>
+    </w:pPr>
+    <w:tblPr>
+      <w:tblStyleRowBandSize w:val="1"/>
+      <w:tblStyleColBandSize w:val="1"/>
+      <w:tblBorders>
+        <w:top w:val="single" w:sz="4" w:space="0" w:color="FFFFFF" w:themeColor="background1"/>
+        <w:left w:val="single" w:sz="4" w:space="0" w:color="FFFFFF" w:themeColor="background1"/>
+        <w:bottom w:val="single" w:sz="4" w:space="0" w:color="FFFFFF" w:themeColor="background1"/>
+        <w:right w:val="single" w:sz="4" w:space="0" w:color="FFFFFF" w:themeColor="background1"/>
+        <w:insideH w:val="single" w:sz="4" w:space="0" w:color="FFFFFF" w:themeColor="background1"/>
+        <w:insideV w:val="single" w:sz="4" w:space="0" w:color="FFFFFF" w:themeColor="background1"/>
+      </w:tblBorders>
+    </w:tblPr>
+    <w:tcPr>
+      <w:shd w:val="clear" w:color="auto" w:fill="EDEDED" w:themeFill="accent3" w:themeFillTint="33"/>
+    </w:tcPr>
+    <w:tblStylePr w:type="firstRow">
+      <w:rPr>
+        <w:b/>
+        <w:bCs/>
+        <w:color w:val="FFFFFF" w:themeColor="background1"/>
+      </w:rPr>
+      <w:tblPr/>
+      <w:tcPr>
+        <w:tcBorders>
+          <w:top w:val="single" w:sz="4" w:space="0" w:color="FFFFFF" w:themeColor="background1"/>
+          <w:left w:val="single" w:sz="4" w:space="0" w:color="FFFFFF" w:themeColor="background1"/>
+          <w:right w:val="single" w:sz="4" w:space="0" w:color="FFFFFF" w:themeColor="background1"/>
+          <w:insideH w:val="nil"/>
+          <w:insideV w:val="nil"/>
+        </w:tcBorders>
+        <w:shd w:val="clear" w:color="auto" w:fill="A5A5A5" w:themeFill="accent3"/>
+      </w:tcPr>
+    </w:tblStylePr>
+    <w:tblStylePr w:type="lastRow">
+      <w:rPr>
+        <w:b/>
+        <w:bCs/>
+        <w:color w:val="FFFFFF" w:themeColor="background1"/>
+      </w:rPr>
+      <w:tblPr/>
+      <w:tcPr>
+        <w:tcBorders>
+          <w:left w:val="single" w:sz="4" w:space="0" w:color="FFFFFF" w:themeColor="background1"/>
+          <w:bottom w:val="single" w:sz="4" w:space="0" w:color="FFFFFF" w:themeColor="background1"/>
+          <w:right w:val="single" w:sz="4" w:space="0" w:color="FFFFFF" w:themeColor="background1"/>
+          <w:insideH w:val="nil"/>
+          <w:insideV w:val="nil"/>
+        </w:tcBorders>
+        <w:shd w:val="clear" w:color="auto" w:fill="A5A5A5" w:themeFill="accent3"/>
+      </w:tcPr>
+    </w:tblStylePr>
+    <w:tblStylePr w:type="firstCol">
+      <w:rPr>
+        <w:b/>
+        <w:bCs/>
+        <w:color w:val="FFFFFF" w:themeColor="background1"/>
+      </w:rPr>
+      <w:tblPr/>
+      <w:tcPr>
+        <w:tcBorders>
+          <w:top w:val="single" w:sz="4" w:space="0" w:color="FFFFFF" w:themeColor="background1"/>
+          <w:left w:val="single" w:sz="4" w:space="0" w:color="FFFFFF" w:themeColor="background1"/>
+          <w:bottom w:val="single" w:sz="4" w:space="0" w:color="FFFFFF" w:themeColor="background1"/>
+          <w:insideV w:val="nil"/>
+        </w:tcBorders>
+        <w:shd w:val="clear" w:color="auto" w:fill="A5A5A5" w:themeFill="accent3"/>
+      </w:tcPr>
+    </w:tblStylePr>
+    <w:tblStylePr w:type="lastCol">
+      <w:rPr>
+        <w:b/>
+        <w:bCs/>
+        <w:color w:val="FFFFFF" w:themeColor="background1"/>
+      </w:rPr>
+      <w:tblPr/>
+      <w:tcPr>
+        <w:tcBorders>
+          <w:top w:val="single" w:sz="4" w:space="0" w:color="FFFFFF" w:themeColor="background1"/>
+          <w:bottom w:val="single" w:sz="4" w:space="0" w:color="FFFFFF" w:themeColor="background1"/>
+          <w:right w:val="single" w:sz="4" w:space="0" w:color="FFFFFF" w:themeColor="background1"/>
+          <w:insideV w:val="nil"/>
+        </w:tcBorders>
+        <w:shd w:val="clear" w:color="auto" w:fill="A5A5A5" w:themeFill="accent3"/>
+      </w:tcPr>
+    </w:tblStylePr>
+    <w:tblStylePr w:type="band1Vert">
+      <w:tblPr/>
+      <w:tcPr>
+        <w:shd w:val="clear" w:color="auto" w:fill="DBDBDB" w:themeFill="accent3" w:themeFillTint="66"/>
+      </w:tcPr>
+    </w:tblStylePr>
+    <w:tblStylePr w:type="band1Horz">
+      <w:tblPr/>
+      <w:tcPr>
+        <w:shd w:val="clear" w:color="auto" w:fill="DBDBDB" w:themeFill="accent3" w:themeFillTint="66"/>
+      </w:tcPr>
+    </w:tblStylePr>
+  </w:style>
 </w:styles>
 </file>
 

</xml_diff>